<commit_message>
small amount of writing
</commit_message>
<xml_diff>
--- a/Glossary Template.docx
+++ b/Glossary Template.docx
@@ -400,6 +400,12 @@
               </w:rPr>
               <w:t>The direction that a face is facing on a mesh</w:t>
             </w:r>
+            <w:r>
+              <w:rPr>
+                <w:rFonts w:ascii="Calibri" w:eastAsia="Calibri" w:hAnsi="Calibri" w:cs="Calibri"/>
+              </w:rPr>
+              <w:t>, perpendicular to the tangent</w:t>
+            </w:r>
           </w:p>
         </w:tc>
       </w:tr>
@@ -547,6 +553,192 @@
                 <w:rFonts w:ascii="Calibri" w:eastAsia="Calibri" w:hAnsi="Calibri" w:cs="Calibri"/>
               </w:rPr>
             </w:pPr>
+            <w:r>
+              <w:rPr>
+                <w:rFonts w:ascii="Calibri" w:eastAsia="Calibri" w:hAnsi="Calibri" w:cs="Calibri"/>
+              </w:rPr>
+              <w:lastRenderedPageBreak/>
+              <w:t>High Concept</w:t>
+            </w:r>
+          </w:p>
+        </w:tc>
+        <w:tc>
+          <w:tcPr>
+            <w:tcW w:w="4675" w:type="dxa"/>
+          </w:tcPr>
+          <w:p>
+            <w:pPr>
+              <w:spacing w:after="120" w:line="259" w:lineRule="auto"/>
+              <w:rPr>
+                <w:rFonts w:ascii="Calibri" w:eastAsia="Calibri" w:hAnsi="Calibri" w:cs="Calibri"/>
+              </w:rPr>
+            </w:pPr>
+            <w:r>
+              <w:rPr>
+                <w:rFonts w:ascii="Calibri" w:eastAsia="Calibri" w:hAnsi="Calibri" w:cs="Calibri"/>
+              </w:rPr>
+              <w:t xml:space="preserve">A short summary of the main design features and </w:t>
+            </w:r>
+            <w:r>
+              <w:rPr>
+                <w:rFonts w:ascii="Calibri" w:eastAsia="Calibri" w:hAnsi="Calibri" w:cs="Calibri"/>
+              </w:rPr>
+              <w:t>ideas of a potential game.</w:t>
+            </w:r>
+          </w:p>
+        </w:tc>
+      </w:tr>
+      <w:tr>
+        <w:trPr>
+          <w:trHeight w:val="1701"/>
+        </w:trPr>
+        <w:tc>
+          <w:tcPr>
+            <w:tcW w:w="4675" w:type="dxa"/>
+          </w:tcPr>
+          <w:p>
+            <w:pPr>
+              <w:spacing w:after="120" w:line="259" w:lineRule="auto"/>
+              <w:rPr>
+                <w:rFonts w:ascii="Calibri" w:eastAsia="Calibri" w:hAnsi="Calibri" w:cs="Calibri"/>
+              </w:rPr>
+            </w:pPr>
+            <w:r>
+              <w:rPr>
+                <w:rFonts w:ascii="Calibri" w:eastAsia="Calibri" w:hAnsi="Calibri" w:cs="Calibri"/>
+              </w:rPr>
+              <w:t>Vertex</w:t>
+            </w:r>
+          </w:p>
+        </w:tc>
+        <w:tc>
+          <w:tcPr>
+            <w:tcW w:w="4675" w:type="dxa"/>
+          </w:tcPr>
+          <w:p>
+            <w:pPr>
+              <w:spacing w:after="120" w:line="259" w:lineRule="auto"/>
+              <w:rPr>
+                <w:rFonts w:ascii="Calibri" w:eastAsia="Calibri" w:hAnsi="Calibri" w:cs="Calibri"/>
+              </w:rPr>
+            </w:pPr>
+            <w:r>
+              <w:rPr>
+                <w:rFonts w:ascii="Calibri" w:eastAsia="Calibri" w:hAnsi="Calibri" w:cs="Calibri"/>
+              </w:rPr>
+              <w:t>A single point in the world, with x,y,z coordinates (and extra data for UV mapping). It is used in 3D modelling as they can be connected with edges and faces to create a mesh.</w:t>
+            </w:r>
+          </w:p>
+        </w:tc>
+      </w:tr>
+      <w:tr>
+        <w:trPr>
+          <w:trHeight w:val="1701"/>
+        </w:trPr>
+        <w:tc>
+          <w:tcPr>
+            <w:tcW w:w="4675" w:type="dxa"/>
+          </w:tcPr>
+          <w:p>
+            <w:pPr>
+              <w:spacing w:after="120" w:line="259" w:lineRule="auto"/>
+              <w:rPr>
+                <w:rFonts w:ascii="Calibri" w:eastAsia="Calibri" w:hAnsi="Calibri" w:cs="Calibri"/>
+              </w:rPr>
+            </w:pPr>
+          </w:p>
+        </w:tc>
+        <w:tc>
+          <w:tcPr>
+            <w:tcW w:w="4675" w:type="dxa"/>
+          </w:tcPr>
+          <w:p>
+            <w:pPr>
+              <w:spacing w:after="120" w:line="259" w:lineRule="auto"/>
+              <w:rPr>
+                <w:rFonts w:ascii="Calibri" w:eastAsia="Calibri" w:hAnsi="Calibri" w:cs="Calibri"/>
+              </w:rPr>
+            </w:pPr>
+          </w:p>
+        </w:tc>
+      </w:tr>
+      <w:tr>
+        <w:trPr>
+          <w:trHeight w:val="1701"/>
+        </w:trPr>
+        <w:tc>
+          <w:tcPr>
+            <w:tcW w:w="4675" w:type="dxa"/>
+          </w:tcPr>
+          <w:p>
+            <w:pPr>
+              <w:spacing w:after="120" w:line="259" w:lineRule="auto"/>
+              <w:rPr>
+                <w:rFonts w:ascii="Calibri" w:eastAsia="Calibri" w:hAnsi="Calibri" w:cs="Calibri"/>
+              </w:rPr>
+            </w:pPr>
+          </w:p>
+        </w:tc>
+        <w:tc>
+          <w:tcPr>
+            <w:tcW w:w="4675" w:type="dxa"/>
+          </w:tcPr>
+          <w:p>
+            <w:pPr>
+              <w:spacing w:after="120" w:line="259" w:lineRule="auto"/>
+              <w:rPr>
+                <w:rFonts w:ascii="Calibri" w:eastAsia="Calibri" w:hAnsi="Calibri" w:cs="Calibri"/>
+              </w:rPr>
+            </w:pPr>
+          </w:p>
+        </w:tc>
+      </w:tr>
+      <w:tr>
+        <w:trPr>
+          <w:trHeight w:val="1701"/>
+        </w:trPr>
+        <w:tc>
+          <w:tcPr>
+            <w:tcW w:w="4675" w:type="dxa"/>
+          </w:tcPr>
+          <w:p>
+            <w:pPr>
+              <w:spacing w:after="120" w:line="259" w:lineRule="auto"/>
+              <w:rPr>
+                <w:rFonts w:ascii="Calibri" w:eastAsia="Calibri" w:hAnsi="Calibri" w:cs="Calibri"/>
+              </w:rPr>
+            </w:pPr>
+          </w:p>
+        </w:tc>
+        <w:tc>
+          <w:tcPr>
+            <w:tcW w:w="4675" w:type="dxa"/>
+          </w:tcPr>
+          <w:p>
+            <w:pPr>
+              <w:spacing w:after="120" w:line="259" w:lineRule="auto"/>
+              <w:rPr>
+                <w:rFonts w:ascii="Calibri" w:eastAsia="Calibri" w:hAnsi="Calibri" w:cs="Calibri"/>
+              </w:rPr>
+            </w:pPr>
+          </w:p>
+        </w:tc>
+      </w:tr>
+      <w:tr>
+        <w:trPr>
+          <w:trHeight w:val="1701"/>
+        </w:trPr>
+        <w:tc>
+          <w:tcPr>
+            <w:tcW w:w="4675" w:type="dxa"/>
+          </w:tcPr>
+          <w:p>
+            <w:pPr>
+              <w:spacing w:after="120" w:line="259" w:lineRule="auto"/>
+              <w:rPr>
+                <w:rFonts w:ascii="Calibri" w:eastAsia="Calibri" w:hAnsi="Calibri" w:cs="Calibri"/>
+              </w:rPr>
+            </w:pPr>
           </w:p>
         </w:tc>
         <w:tc>
@@ -591,6 +783,7 @@
           <w:bCs/>
           <w:color w:val="F88600"/>
         </w:rPr>
+        <w:lastRenderedPageBreak/>
         <w:t xml:space="preserve">Task 1: Tools and Techniques </w:t>
       </w:r>
     </w:p>
@@ -1018,7 +1211,25 @@
                 <w:sz w:val="22"/>
                 <w:szCs w:val="22"/>
               </w:rPr>
-              <w:t>-You can make your own tools using C# and Unity’s API</w:t>
+              <w:t xml:space="preserve">-You can make your own </w:t>
+            </w:r>
+            <w:r>
+              <w:rPr>
+                <w:rFonts w:cstheme="minorHAnsi"/>
+                <w:color w:val="auto"/>
+                <w:sz w:val="22"/>
+                <w:szCs w:val="22"/>
+              </w:rPr>
+              <w:t xml:space="preserve">in-editor </w:t>
+            </w:r>
+            <w:r>
+              <w:rPr>
+                <w:rFonts w:cstheme="minorHAnsi"/>
+                <w:color w:val="auto"/>
+                <w:sz w:val="22"/>
+                <w:szCs w:val="22"/>
+              </w:rPr>
+              <w:t>tools using C# and Unity’s API</w:t>
             </w:r>
           </w:p>
           <w:p>
@@ -1062,7 +1273,6 @@
                 <w:sz w:val="22"/>
                 <w:szCs w:val="22"/>
               </w:rPr>
-              <w:lastRenderedPageBreak/>
               <w:t xml:space="preserve">-Can have a lot of slowdown </w:t>
             </w:r>
             <w:r>
@@ -1126,6 +1336,34 @@
                 <w:szCs w:val="22"/>
               </w:rPr>
             </w:pPr>
+            <w:r>
+              <w:rPr>
+                <w:rFonts w:cstheme="minorHAnsi"/>
+                <w:color w:val="auto"/>
+                <w:sz w:val="22"/>
+                <w:szCs w:val="22"/>
+              </w:rPr>
+              <w:t>-Great for coding experiments, as well as smaller indie games.</w:t>
+            </w:r>
+          </w:p>
+          <w:p>
+            <w:pPr>
+              <w:rPr>
+                <w:rFonts w:cstheme="minorHAnsi"/>
+                <w:color w:val="auto"/>
+                <w:sz w:val="22"/>
+                <w:szCs w:val="22"/>
+              </w:rPr>
+            </w:pPr>
+            <w:r>
+              <w:rPr>
+                <w:rFonts w:cstheme="minorHAnsi"/>
+                <w:color w:val="auto"/>
+                <w:sz w:val="22"/>
+                <w:szCs w:val="22"/>
+              </w:rPr>
+              <w:t>-However it is not well suited to large or AAA games as it lacks robustness.</w:t>
+            </w:r>
           </w:p>
         </w:tc>
       </w:tr>
@@ -1137,6 +1375,23 @@
           <w:p>
             <w:pPr>
               <w:rPr>
+                <w:color w:val="auto"/>
+                <w:sz w:val="22"/>
+                <w:szCs w:val="22"/>
+              </w:rPr>
+            </w:pPr>
+            <w:r>
+              <w:rPr>
+                <w:color w:val="auto"/>
+                <w:sz w:val="22"/>
+                <w:szCs w:val="22"/>
+              </w:rPr>
+              <w:t>Unreal Engine</w:t>
+            </w:r>
+          </w:p>
+          <w:p>
+            <w:pPr>
+              <w:rPr>
                 <w:color w:val="7F7F7F" w:themeColor="text1" w:themeTint="80"/>
                 <w:sz w:val="22"/>
                 <w:szCs w:val="22"/>
@@ -1161,15 +1416,6 @@
               </w:rPr>
             </w:pPr>
           </w:p>
-          <w:p>
-            <w:pPr>
-              <w:rPr>
-                <w:color w:val="7F7F7F" w:themeColor="text1" w:themeTint="80"/>
-                <w:sz w:val="22"/>
-                <w:szCs w:val="22"/>
-              </w:rPr>
-            </w:pPr>
-          </w:p>
         </w:tc>
         <w:tc>
           <w:tcPr>
@@ -1179,11 +1425,68 @@
             <w:pPr>
               <w:rPr>
                 <w:rFonts w:cstheme="minorHAnsi"/>
-                <w:color w:val="7F7F7F" w:themeColor="text1" w:themeTint="80"/>
-                <w:sz w:val="22"/>
-                <w:szCs w:val="22"/>
-              </w:rPr>
-            </w:pPr>
+                <w:color w:val="auto"/>
+                <w:sz w:val="22"/>
+                <w:szCs w:val="22"/>
+              </w:rPr>
+            </w:pPr>
+            <w:r>
+              <w:rPr>
+                <w:rFonts w:cstheme="minorHAnsi"/>
+                <w:color w:val="auto"/>
+                <w:sz w:val="22"/>
+                <w:szCs w:val="22"/>
+              </w:rPr>
+              <w:t>-Extremely powerful graphics engine, with tools such as nanite and lumen for real-time global illumination.</w:t>
+            </w:r>
+          </w:p>
+          <w:p>
+            <w:pPr>
+              <w:rPr>
+                <w:rFonts w:cstheme="minorHAnsi"/>
+                <w:color w:val="auto"/>
+                <w:sz w:val="22"/>
+                <w:szCs w:val="22"/>
+              </w:rPr>
+            </w:pPr>
+            <w:r>
+              <w:rPr>
+                <w:rFonts w:cstheme="minorHAnsi"/>
+                <w:color w:val="auto"/>
+                <w:sz w:val="22"/>
+                <w:szCs w:val="22"/>
+              </w:rPr>
+              <w:t xml:space="preserve">-Blueprint nodes let you script gameplay </w:t>
+            </w:r>
+            <w:r>
+              <w:rPr>
+                <w:rFonts w:cstheme="minorHAnsi"/>
+                <w:color w:val="auto"/>
+                <w:sz w:val="22"/>
+                <w:szCs w:val="22"/>
+              </w:rPr>
+              <w:lastRenderedPageBreak/>
+              <w:t>without needing to learn a language such as C++</w:t>
+            </w:r>
+          </w:p>
+          <w:p>
+            <w:pPr>
+              <w:rPr>
+                <w:rFonts w:cstheme="minorHAnsi"/>
+                <w:color w:val="auto"/>
+                <w:sz w:val="22"/>
+                <w:szCs w:val="22"/>
+              </w:rPr>
+            </w:pPr>
+            <w:r>
+              <w:rPr>
+                <w:rFonts w:cstheme="minorHAnsi"/>
+                <w:color w:val="auto"/>
+                <w:sz w:val="22"/>
+                <w:szCs w:val="22"/>
+              </w:rPr>
+              <w:t>-</w:t>
+            </w:r>
           </w:p>
         </w:tc>
         <w:tc>

</xml_diff>

<commit_message>
finished game engines, finished sorting algorithms
</commit_message>
<xml_diff>
--- a/Glossary Template.docx
+++ b/Glossary Template.docx
@@ -1,6 +1,6 @@
 
 <file path=word/document.xml><?xml version="1.0" encoding="utf-8"?>
-<w:document xmlns:wpc="http://schemas.microsoft.com/office/word/2010/wordprocessingCanvas" xmlns:cx="http://schemas.microsoft.com/office/drawing/2014/chartex" xmlns:cx1="http://schemas.microsoft.com/office/drawing/2015/9/8/chartex" xmlns:cx2="http://schemas.microsoft.com/office/drawing/2015/10/21/chartex" xmlns:cx3="http://schemas.microsoft.com/office/drawing/2016/5/9/chartex" xmlns:cx4="http://schemas.microsoft.com/office/drawing/2016/5/10/chartex" xmlns:cx5="http://schemas.microsoft.com/office/drawing/2016/5/11/chartex" xmlns:cx6="http://schemas.microsoft.com/office/drawing/2016/5/12/chartex" xmlns:cx7="http://schemas.microsoft.com/office/drawing/2016/5/13/chartex" xmlns:cx8="http://schemas.microsoft.com/office/drawing/2016/5/14/chartex" xmlns:mc="http://schemas.openxmlformats.org/markup-compatibility/2006" xmlns:aink="http://schemas.microsoft.com/office/drawing/2016/ink" xmlns:am3d="http://schemas.microsoft.com/office/drawing/2017/model3d" xmlns:o="urn:schemas-microsoft-com:office:office" xmlns:oel="http://schemas.microsoft.com/office/2019/extlst" xmlns:r="http://schemas.openxmlformats.org/officeDocument/2006/relationships" xmlns:m="http://schemas.openxmlformats.org/officeDocument/2006/math" xmlns:v="urn:schemas-microsoft-com:vml" xmlns:wp14="http://schemas.microsoft.com/office/word/2010/wordprocessingDrawing" xmlns:wp="http://schemas.openxmlformats.org/drawingml/2006/wordprocessingDrawing" xmlns:w10="urn:schemas-microsoft-com:office:word" xmlns:w="http://schemas.openxmlformats.org/wordprocessingml/2006/main" xmlns:w14="http://schemas.microsoft.com/office/word/2010/wordml" xmlns:w15="http://schemas.microsoft.com/office/word/2012/wordml" xmlns:w16cex="http://schemas.microsoft.com/office/word/2018/wordml/cex" xmlns:w16cid="http://schemas.microsoft.com/office/word/2016/wordml/cid" xmlns:w16="http://schemas.microsoft.com/office/word/2018/wordml" xmlns:w16sdtdh="http://schemas.microsoft.com/office/word/2020/wordml/sdtdatahash" xmlns:w16se="http://schemas.microsoft.com/office/word/2015/wordml/symex" xmlns:wpg="http://schemas.microsoft.com/office/word/2010/wordprocessingGroup" xmlns:wpi="http://schemas.microsoft.com/office/word/2010/wordprocessingInk" xmlns:wne="http://schemas.microsoft.com/office/word/2006/wordml" xmlns:wps="http://schemas.microsoft.com/office/word/2010/wordprocessingShape" mc:Ignorable="w14 w15 w16se w16cid w16 w16cex w16sdtdh wp14">
+<w:document xmlns:wpc="http://schemas.microsoft.com/office/word/2010/wordprocessingCanvas" xmlns:cx="http://schemas.microsoft.com/office/drawing/2014/chartex" xmlns:cx1="http://schemas.microsoft.com/office/drawing/2015/9/8/chartex" xmlns:cx2="http://schemas.microsoft.com/office/drawing/2015/10/21/chartex" xmlns:cx3="http://schemas.microsoft.com/office/drawing/2016/5/9/chartex" xmlns:cx4="http://schemas.microsoft.com/office/drawing/2016/5/10/chartex" xmlns:cx5="http://schemas.microsoft.com/office/drawing/2016/5/11/chartex" xmlns:cx6="http://schemas.microsoft.com/office/drawing/2016/5/12/chartex" xmlns:cx7="http://schemas.microsoft.com/office/drawing/2016/5/13/chartex" xmlns:cx8="http://schemas.microsoft.com/office/drawing/2016/5/14/chartex" xmlns:mc="http://schemas.openxmlformats.org/markup-compatibility/2006" xmlns:aink="http://schemas.microsoft.com/office/drawing/2016/ink" xmlns:am3d="http://schemas.microsoft.com/office/drawing/2017/model3d" xmlns:o="urn:schemas-microsoft-com:office:office" xmlns:oel="http://schemas.microsoft.com/office/2019/extlst" xmlns:r="http://schemas.openxmlformats.org/officeDocument/2006/relationships" xmlns:m="http://schemas.openxmlformats.org/officeDocument/2006/math" xmlns:v="urn:schemas-microsoft-com:vml" xmlns:wp14="http://schemas.microsoft.com/office/word/2010/wordprocessingDrawing" xmlns:wp="http://schemas.openxmlformats.org/drawingml/2006/wordprocessingDrawing" xmlns:w10="urn:schemas-microsoft-com:office:word" xmlns:w="http://schemas.openxmlformats.org/wordprocessingml/2006/main" xmlns:w14="http://schemas.microsoft.com/office/word/2010/wordml" xmlns:w15="http://schemas.microsoft.com/office/word/2012/wordml" xmlns:w16cex="http://schemas.microsoft.com/office/word/2018/wordml/cex" xmlns:w16cid="http://schemas.microsoft.com/office/word/2016/wordml/cid" xmlns:w16="http://schemas.microsoft.com/office/word/2018/wordml" xmlns:w16du="http://schemas.microsoft.com/office/word/2023/wordml/word16du" xmlns:w16sdtdh="http://schemas.microsoft.com/office/word/2020/wordml/sdtdatahash" xmlns:w16se="http://schemas.microsoft.com/office/word/2015/wordml/symex" xmlns:wpg="http://schemas.microsoft.com/office/word/2010/wordprocessingGroup" xmlns:wpi="http://schemas.microsoft.com/office/word/2010/wordprocessingInk" xmlns:wne="http://schemas.microsoft.com/office/word/2006/wordml" xmlns:wps="http://schemas.microsoft.com/office/word/2010/wordprocessingShape" mc:Ignorable="w14 w15 w16se w16cid w16 w16cex w16sdtdh w16du wp14">
   <w:body>
     <w:p>
       <w:pPr>
@@ -78,17 +78,6 @@
         </w:rPr>
         <w:t>Student Name:</w:t>
       </w:r>
-    </w:p>
-    <w:p>
-      <w:pPr>
-        <w:spacing w:after="120" w:line="259" w:lineRule="auto"/>
-        <w:rPr>
-          <w:rFonts w:ascii="Calibri" w:eastAsia="Calibri" w:hAnsi="Calibri" w:cs="Calibri"/>
-          <w:color w:val="595959" w:themeColor="text1" w:themeTint="A6"/>
-          <w:sz w:val="40"/>
-          <w:szCs w:val="40"/>
-        </w:rPr>
-      </w:pPr>
       <w:r>
         <w:rPr>
           <w:rFonts w:ascii="Calibri" w:eastAsia="Calibri" w:hAnsi="Calibri" w:cs="Calibri"/>
@@ -98,7 +87,40 @@
           <w:sz w:val="40"/>
           <w:szCs w:val="40"/>
         </w:rPr>
+        <w:t xml:space="preserve"> Jamie Serlin</w:t>
+      </w:r>
+    </w:p>
+    <w:p>
+      <w:pPr>
+        <w:spacing w:after="120" w:line="259" w:lineRule="auto"/>
+        <w:rPr>
+          <w:rFonts w:ascii="Calibri" w:eastAsia="Calibri" w:hAnsi="Calibri" w:cs="Calibri"/>
+          <w:color w:val="595959" w:themeColor="text1" w:themeTint="A6"/>
+          <w:sz w:val="40"/>
+          <w:szCs w:val="40"/>
+        </w:rPr>
+      </w:pPr>
+      <w:r>
+        <w:rPr>
+          <w:rFonts w:ascii="Calibri" w:eastAsia="Calibri" w:hAnsi="Calibri" w:cs="Calibri"/>
+          <w:b/>
+          <w:bCs/>
+          <w:color w:val="595959" w:themeColor="text1" w:themeTint="A6"/>
+          <w:sz w:val="40"/>
+          <w:szCs w:val="40"/>
+        </w:rPr>
         <w:t>Student Number:</w:t>
+      </w:r>
+      <w:r>
+        <w:rPr>
+          <w:rFonts w:ascii="Calibri" w:eastAsia="Calibri" w:hAnsi="Calibri" w:cs="Calibri"/>
+          <w:b/>
+          <w:bCs/>
+          <w:color w:val="595959" w:themeColor="text1" w:themeTint="A6"/>
+          <w:sz w:val="40"/>
+          <w:szCs w:val="40"/>
+        </w:rPr>
+        <w:t xml:space="preserve"> 24030960</w:t>
       </w:r>
     </w:p>
     <w:p>
@@ -219,7 +241,31 @@
           <w:sz w:val="30"/>
           <w:szCs w:val="30"/>
         </w:rPr>
-        <w:t>Guidance: This is the template that MUST be used for portfolio part one. The final version should be exported to pdf format and submitted via Blackboard. Please follow the instructions below and stay within the estimated page guidelines. Quantity does not equal quality or additional marks! You are welcome to adapt this template, including aesthetically, any way you see fit. If you have any questions or accessibility requirements please let the module team know.</w:t>
+        <w:t xml:space="preserve">Guidance: This is the template that MUST be used for portfolio part one. The final version should be exported to pdf format and submitted via Blackboard. Please follow the instructions below and stay within the estimated page guidelines. Quantity does not equal quality or additional marks! You are welcome to adapt this template, including aesthetically, any way you see fit. If you have any questions or accessibility </w:t>
+      </w:r>
+      <w:proofErr w:type="gramStart"/>
+      <w:r>
+        <w:rPr>
+          <w:rFonts w:ascii="Calibri" w:eastAsia="Calibri" w:hAnsi="Calibri" w:cs="Calibri"/>
+          <w:b/>
+          <w:bCs/>
+          <w:color w:val="595959" w:themeColor="text1" w:themeTint="A6"/>
+          <w:sz w:val="30"/>
+          <w:szCs w:val="30"/>
+        </w:rPr>
+        <w:t>requirements</w:t>
+      </w:r>
+      <w:proofErr w:type="gramEnd"/>
+      <w:r>
+        <w:rPr>
+          <w:rFonts w:ascii="Calibri" w:eastAsia="Calibri" w:hAnsi="Calibri" w:cs="Calibri"/>
+          <w:b/>
+          <w:bCs/>
+          <w:color w:val="595959" w:themeColor="text1" w:themeTint="A6"/>
+          <w:sz w:val="30"/>
+          <w:szCs w:val="30"/>
+        </w:rPr>
+        <w:t xml:space="preserve"> please let the module team know.</w:t>
       </w:r>
     </w:p>
     <w:p>
@@ -305,7 +351,23 @@
           <w:rFonts w:ascii="Calibri" w:eastAsia="Calibri" w:hAnsi="Calibri" w:cs="Calibri"/>
           <w:color w:val="595959" w:themeColor="text1" w:themeTint="A6"/>
         </w:rPr>
-        <w:t>Higher grades will be awarded for students who also include a reference/citation to the location of the definition.</w:t>
+        <w:t xml:space="preserve">Higher grades will be awarded </w:t>
+      </w:r>
+      <w:proofErr w:type="gramStart"/>
+      <w:r>
+        <w:rPr>
+          <w:rFonts w:ascii="Calibri" w:eastAsia="Calibri" w:hAnsi="Calibri" w:cs="Calibri"/>
+          <w:color w:val="595959" w:themeColor="text1" w:themeTint="A6"/>
+        </w:rPr>
+        <w:t>for</w:t>
+      </w:r>
+      <w:proofErr w:type="gramEnd"/>
+      <w:r>
+        <w:rPr>
+          <w:rFonts w:ascii="Calibri" w:eastAsia="Calibri" w:hAnsi="Calibri" w:cs="Calibri"/>
+          <w:color w:val="595959" w:themeColor="text1" w:themeTint="A6"/>
+        </w:rPr>
+        <w:t xml:space="preserve"> students who also include a reference/citation to the location of the definition.</w:t>
       </w:r>
     </w:p>
     <w:p>
@@ -533,7 +595,21 @@
               <w:rPr>
                 <w:rFonts w:ascii="Calibri" w:eastAsia="Calibri" w:hAnsi="Calibri" w:cs="Calibri"/>
               </w:rPr>
-              <w:t>Physically Based Rendering is a rendering technique that uses additional textures for effects such as roughness, metalness, and extra normal detail with normal maps</w:t>
+              <w:t xml:space="preserve">Physically Based Rendering is a rendering technique that uses additional textures for effects such as roughness, </w:t>
+            </w:r>
+            <w:proofErr w:type="spellStart"/>
+            <w:r>
+              <w:rPr>
+                <w:rFonts w:ascii="Calibri" w:eastAsia="Calibri" w:hAnsi="Calibri" w:cs="Calibri"/>
+              </w:rPr>
+              <w:t>metalness</w:t>
+            </w:r>
+            <w:proofErr w:type="spellEnd"/>
+            <w:r>
+              <w:rPr>
+                <w:rFonts w:ascii="Calibri" w:eastAsia="Calibri" w:hAnsi="Calibri" w:cs="Calibri"/>
+              </w:rPr>
+              <w:t>, and extra normal detail with normal maps</w:t>
             </w:r>
           </w:p>
         </w:tc>
@@ -583,7 +659,7 @@
               <w:rPr>
                 <w:rFonts w:ascii="Calibri" w:eastAsia="Calibri" w:hAnsi="Calibri" w:cs="Calibri"/>
               </w:rPr>
-              <w:t>ideas of a potential game.</w:t>
+              <w:t>ideas of a game.</w:t>
             </w:r>
           </w:p>
         </w:tc>
@@ -626,7 +702,43 @@
               <w:rPr>
                 <w:rFonts w:ascii="Calibri" w:eastAsia="Calibri" w:hAnsi="Calibri" w:cs="Calibri"/>
               </w:rPr>
-              <w:t>A single point in the world, with x,y,z coordinates (and extra data for UV mapping). It is used in 3D modelling as they can be connected with edges and faces to create a mesh.</w:t>
+              <w:t xml:space="preserve">A single point in the world, with </w:t>
+            </w:r>
+            <w:proofErr w:type="spellStart"/>
+            <w:proofErr w:type="gramStart"/>
+            <w:r>
+              <w:rPr>
+                <w:rFonts w:ascii="Calibri" w:eastAsia="Calibri" w:hAnsi="Calibri" w:cs="Calibri"/>
+              </w:rPr>
+              <w:t>x,y</w:t>
+            </w:r>
+            <w:proofErr w:type="gramEnd"/>
+            <w:r>
+              <w:rPr>
+                <w:rFonts w:ascii="Calibri" w:eastAsia="Calibri" w:hAnsi="Calibri" w:cs="Calibri"/>
+              </w:rPr>
+              <w:t>,z</w:t>
+            </w:r>
+            <w:proofErr w:type="spellEnd"/>
+            <w:r>
+              <w:rPr>
+                <w:rFonts w:ascii="Calibri" w:eastAsia="Calibri" w:hAnsi="Calibri" w:cs="Calibri"/>
+              </w:rPr>
+              <w:t xml:space="preserve"> coordinates (and extra data for UV mapping). It is used in 3D modelling as they can </w:t>
+            </w:r>
+            <w:proofErr w:type="gramStart"/>
+            <w:r>
+              <w:rPr>
+                <w:rFonts w:ascii="Calibri" w:eastAsia="Calibri" w:hAnsi="Calibri" w:cs="Calibri"/>
+              </w:rPr>
+              <w:t>be connected with</w:t>
+            </w:r>
+            <w:proofErr w:type="gramEnd"/>
+            <w:r>
+              <w:rPr>
+                <w:rFonts w:ascii="Calibri" w:eastAsia="Calibri" w:hAnsi="Calibri" w:cs="Calibri"/>
+              </w:rPr>
+              <w:t xml:space="preserve"> edges and faces to create a mesh.</w:t>
             </w:r>
           </w:p>
         </w:tc>
@@ -646,6 +758,12 @@
                 <w:rFonts w:ascii="Calibri" w:eastAsia="Calibri" w:hAnsi="Calibri" w:cs="Calibri"/>
               </w:rPr>
             </w:pPr>
+            <w:r>
+              <w:rPr>
+                <w:rFonts w:ascii="Calibri" w:eastAsia="Calibri" w:hAnsi="Calibri" w:cs="Calibri"/>
+              </w:rPr>
+              <w:t>Linked List</w:t>
+            </w:r>
           </w:p>
         </w:tc>
         <w:tc>
@@ -659,6 +777,26 @@
                 <w:rFonts w:ascii="Calibri" w:eastAsia="Calibri" w:hAnsi="Calibri" w:cs="Calibri"/>
               </w:rPr>
             </w:pPr>
+            <w:r>
+              <w:rPr>
+                <w:rFonts w:ascii="Calibri" w:eastAsia="Calibri" w:hAnsi="Calibri" w:cs="Calibri"/>
+              </w:rPr>
+              <w:t xml:space="preserve">A data structure in which multiple elements contain a reference to the next item </w:t>
+            </w:r>
+            <w:proofErr w:type="gramStart"/>
+            <w:r>
+              <w:rPr>
+                <w:rFonts w:ascii="Calibri" w:eastAsia="Calibri" w:hAnsi="Calibri" w:cs="Calibri"/>
+              </w:rPr>
+              <w:t>of</w:t>
+            </w:r>
+            <w:proofErr w:type="gramEnd"/>
+            <w:r>
+              <w:rPr>
+                <w:rFonts w:ascii="Calibri" w:eastAsia="Calibri" w:hAnsi="Calibri" w:cs="Calibri"/>
+              </w:rPr>
+              <w:t xml:space="preserve"> the list. This makes it easy to insert and delete elements.</w:t>
+            </w:r>
           </w:p>
         </w:tc>
       </w:tr>
@@ -677,6 +815,12 @@
                 <w:rFonts w:ascii="Calibri" w:eastAsia="Calibri" w:hAnsi="Calibri" w:cs="Calibri"/>
               </w:rPr>
             </w:pPr>
+            <w:r>
+              <w:rPr>
+                <w:rFonts w:ascii="Calibri" w:eastAsia="Calibri" w:hAnsi="Calibri" w:cs="Calibri"/>
+              </w:rPr>
+              <w:t>Big O Notation</w:t>
+            </w:r>
           </w:p>
         </w:tc>
         <w:tc>
@@ -690,6 +834,12 @@
                 <w:rFonts w:ascii="Calibri" w:eastAsia="Calibri" w:hAnsi="Calibri" w:cs="Calibri"/>
               </w:rPr>
             </w:pPr>
+            <w:r>
+              <w:rPr>
+                <w:rFonts w:ascii="Calibri" w:eastAsia="Calibri" w:hAnsi="Calibri" w:cs="Calibri"/>
+              </w:rPr>
+              <w:t>A mathematical concept to describe how fast different sorting algorithms work depending on the size of the set.</w:t>
+            </w:r>
           </w:p>
         </w:tc>
       </w:tr>
@@ -1192,7 +1342,67 @@
                 <w:sz w:val="22"/>
                 <w:szCs w:val="22"/>
               </w:rPr>
-              <w:t>-Probuilder tool lets you create map blockouts in engine very quickly</w:t>
+              <w:t>-</w:t>
+            </w:r>
+            <w:proofErr w:type="spellStart"/>
+            <w:r>
+              <w:rPr>
+                <w:rFonts w:cstheme="minorHAnsi"/>
+                <w:color w:val="auto"/>
+                <w:sz w:val="22"/>
+                <w:szCs w:val="22"/>
+              </w:rPr>
+              <w:t>Probuilder</w:t>
+            </w:r>
+            <w:proofErr w:type="spellEnd"/>
+            <w:r>
+              <w:rPr>
+                <w:rFonts w:cstheme="minorHAnsi"/>
+                <w:color w:val="auto"/>
+                <w:sz w:val="22"/>
+                <w:szCs w:val="22"/>
+              </w:rPr>
+              <w:t xml:space="preserve"> tool lets you create map </w:t>
+            </w:r>
+            <w:proofErr w:type="spellStart"/>
+            <w:r>
+              <w:rPr>
+                <w:rFonts w:cstheme="minorHAnsi"/>
+                <w:color w:val="auto"/>
+                <w:sz w:val="22"/>
+                <w:szCs w:val="22"/>
+              </w:rPr>
+              <w:t>blockouts</w:t>
+            </w:r>
+            <w:proofErr w:type="spellEnd"/>
+            <w:r>
+              <w:rPr>
+                <w:rFonts w:cstheme="minorHAnsi"/>
+                <w:color w:val="auto"/>
+                <w:sz w:val="22"/>
+                <w:szCs w:val="22"/>
+              </w:rPr>
+              <w:t xml:space="preserve"> in </w:t>
+            </w:r>
+            <w:proofErr w:type="gramStart"/>
+            <w:r>
+              <w:rPr>
+                <w:rFonts w:cstheme="minorHAnsi"/>
+                <w:color w:val="auto"/>
+                <w:sz w:val="22"/>
+                <w:szCs w:val="22"/>
+              </w:rPr>
+              <w:t>engine</w:t>
+            </w:r>
+            <w:proofErr w:type="gramEnd"/>
+            <w:r>
+              <w:rPr>
+                <w:rFonts w:cstheme="minorHAnsi"/>
+                <w:color w:val="auto"/>
+                <w:sz w:val="22"/>
+                <w:szCs w:val="22"/>
+              </w:rPr>
+              <w:t xml:space="preserve"> very quickly</w:t>
             </w:r>
           </w:p>
           <w:p>
@@ -1241,6 +1451,15 @@
                 <w:szCs w:val="22"/>
               </w:rPr>
             </w:pPr>
+            <w:r>
+              <w:rPr>
+                <w:rFonts w:cstheme="minorHAnsi"/>
+                <w:color w:val="auto"/>
+                <w:sz w:val="22"/>
+                <w:szCs w:val="22"/>
+              </w:rPr>
+              <w:t>-Works very well in both 2D and 3D</w:t>
+            </w:r>
           </w:p>
           <w:p>
             <w:pPr>
@@ -1273,7 +1492,27 @@
                 <w:sz w:val="22"/>
                 <w:szCs w:val="22"/>
               </w:rPr>
-              <w:t xml:space="preserve">-Can have a lot of slowdown </w:t>
+              <w:t xml:space="preserve">-Can have a lot of </w:t>
+            </w:r>
+            <w:proofErr w:type="gramStart"/>
+            <w:r>
+              <w:rPr>
+                <w:rFonts w:cstheme="minorHAnsi"/>
+                <w:color w:val="auto"/>
+                <w:sz w:val="22"/>
+                <w:szCs w:val="22"/>
+              </w:rPr>
+              <w:t>slowdown</w:t>
+            </w:r>
+            <w:proofErr w:type="gramEnd"/>
+            <w:r>
+              <w:rPr>
+                <w:rFonts w:cstheme="minorHAnsi"/>
+                <w:color w:val="auto"/>
+                <w:sz w:val="22"/>
+                <w:szCs w:val="22"/>
+              </w:rPr>
+              <w:t xml:space="preserve"> </w:t>
             </w:r>
             <w:r>
               <w:rPr>
@@ -1310,7 +1549,16 @@
                 <w:sz w:val="22"/>
                 <w:szCs w:val="22"/>
               </w:rPr>
-              <w:t xml:space="preserve"> high quality</w:t>
+              <w:t xml:space="preserve"> </w:t>
+            </w:r>
+            <w:r>
+              <w:rPr>
+                <w:rFonts w:cstheme="minorHAnsi"/>
+                <w:color w:val="auto"/>
+                <w:sz w:val="22"/>
+                <w:szCs w:val="22"/>
+              </w:rPr>
+              <w:t>high-quality</w:t>
             </w:r>
             <w:r>
               <w:rPr>
@@ -1321,6 +1569,16 @@
               </w:rPr>
               <w:t xml:space="preserve"> assets on the asset store</w:t>
             </w:r>
+          </w:p>
+          <w:p>
+            <w:pPr>
+              <w:rPr>
+                <w:rFonts w:cstheme="minorHAnsi"/>
+                <w:color w:val="auto"/>
+                <w:sz w:val="22"/>
+                <w:szCs w:val="22"/>
+              </w:rPr>
+            </w:pPr>
           </w:p>
         </w:tc>
         <w:tc>
@@ -1343,26 +1601,44 @@
                 <w:sz w:val="22"/>
                 <w:szCs w:val="22"/>
               </w:rPr>
-              <w:t>-Great for coding experiments, as well as smaller indie games.</w:t>
-            </w:r>
-          </w:p>
-          <w:p>
-            <w:pPr>
-              <w:rPr>
-                <w:rFonts w:cstheme="minorHAnsi"/>
-                <w:color w:val="auto"/>
-                <w:sz w:val="22"/>
-                <w:szCs w:val="22"/>
-              </w:rPr>
-            </w:pPr>
-            <w:r>
-              <w:rPr>
-                <w:rFonts w:cstheme="minorHAnsi"/>
-                <w:color w:val="auto"/>
-                <w:sz w:val="22"/>
-                <w:szCs w:val="22"/>
-              </w:rPr>
-              <w:t>-However it is not well suited to large or AAA games as it lacks robustness.</w:t>
+              <w:t>-Great for coding experiments, as well as indie games.</w:t>
+            </w:r>
+          </w:p>
+          <w:p>
+            <w:pPr>
+              <w:rPr>
+                <w:rFonts w:cstheme="minorHAnsi"/>
+                <w:color w:val="auto"/>
+                <w:sz w:val="22"/>
+                <w:szCs w:val="22"/>
+              </w:rPr>
+            </w:pPr>
+            <w:r>
+              <w:rPr>
+                <w:rFonts w:cstheme="minorHAnsi"/>
+                <w:color w:val="auto"/>
+                <w:sz w:val="22"/>
+                <w:szCs w:val="22"/>
+              </w:rPr>
+              <w:t>-</w:t>
+            </w:r>
+            <w:r>
+              <w:rPr>
+                <w:rFonts w:cstheme="minorHAnsi"/>
+                <w:color w:val="auto"/>
+                <w:sz w:val="22"/>
+                <w:szCs w:val="22"/>
+              </w:rPr>
+              <w:t>However,</w:t>
+            </w:r>
+            <w:r>
+              <w:rPr>
+                <w:rFonts w:cstheme="minorHAnsi"/>
+                <w:color w:val="auto"/>
+                <w:sz w:val="22"/>
+                <w:szCs w:val="22"/>
+              </w:rPr>
+              <w:t xml:space="preserve"> it is not well suited to large or AAA games as it lacks robustness.</w:t>
             </w:r>
           </w:p>
         </w:tc>
@@ -1388,6 +1664,14 @@
               </w:rPr>
               <w:t>Unreal Engine</w:t>
             </w:r>
+            <w:r>
+              <w:rPr>
+                <w:color w:val="auto"/>
+                <w:sz w:val="22"/>
+                <w:szCs w:val="22"/>
+              </w:rPr>
+              <w:t xml:space="preserve"> 5</w:t>
+            </w:r>
           </w:p>
           <w:p>
             <w:pPr>
@@ -1456,17 +1740,8 @@
                 <w:sz w:val="22"/>
                 <w:szCs w:val="22"/>
               </w:rPr>
-              <w:t xml:space="preserve">-Blueprint nodes let you script gameplay </w:t>
-            </w:r>
-            <w:r>
-              <w:rPr>
-                <w:rFonts w:cstheme="minorHAnsi"/>
-                <w:color w:val="auto"/>
-                <w:sz w:val="22"/>
-                <w:szCs w:val="22"/>
-              </w:rPr>
               <w:lastRenderedPageBreak/>
-              <w:t>without needing to learn a language such as C++</w:t>
+              <w:t>-Blueprint nodes let you script gameplay without needing to learn a language such as C++</w:t>
             </w:r>
           </w:p>
           <w:p>
@@ -1486,6 +1761,75 @@
                 <w:szCs w:val="22"/>
               </w:rPr>
               <w:t>-</w:t>
+            </w:r>
+            <w:r>
+              <w:rPr>
+                <w:rFonts w:cstheme="minorHAnsi"/>
+                <w:color w:val="auto"/>
+                <w:sz w:val="22"/>
+                <w:szCs w:val="22"/>
+              </w:rPr>
+              <w:t xml:space="preserve"> </w:t>
+            </w:r>
+            <w:proofErr w:type="spellStart"/>
+            <w:r>
+              <w:rPr>
+                <w:rFonts w:cstheme="minorHAnsi"/>
+                <w:color w:val="auto"/>
+                <w:sz w:val="22"/>
+                <w:szCs w:val="22"/>
+              </w:rPr>
+              <w:t>Quixel</w:t>
+            </w:r>
+            <w:proofErr w:type="spellEnd"/>
+            <w:r>
+              <w:rPr>
+                <w:rFonts w:cstheme="minorHAnsi"/>
+                <w:color w:val="auto"/>
+                <w:sz w:val="22"/>
+                <w:szCs w:val="22"/>
+              </w:rPr>
+              <w:t xml:space="preserve"> </w:t>
+            </w:r>
+            <w:proofErr w:type="spellStart"/>
+            <w:r>
+              <w:rPr>
+                <w:rFonts w:cstheme="minorHAnsi"/>
+                <w:color w:val="auto"/>
+                <w:sz w:val="22"/>
+                <w:szCs w:val="22"/>
+              </w:rPr>
+              <w:t>Megascans</w:t>
+            </w:r>
+            <w:proofErr w:type="spellEnd"/>
+            <w:r>
+              <w:rPr>
+                <w:rFonts w:cstheme="minorHAnsi"/>
+                <w:color w:val="auto"/>
+                <w:sz w:val="22"/>
+                <w:szCs w:val="22"/>
+              </w:rPr>
+              <w:t xml:space="preserve"> provides a huge library of high quality </w:t>
+            </w:r>
+            <w:proofErr w:type="spellStart"/>
+            <w:r>
+              <w:rPr>
+                <w:rFonts w:cstheme="minorHAnsi"/>
+                <w:color w:val="auto"/>
+                <w:sz w:val="22"/>
+                <w:szCs w:val="22"/>
+              </w:rPr>
+              <w:t>photoscanned</w:t>
+            </w:r>
+            <w:proofErr w:type="spellEnd"/>
+            <w:r>
+              <w:rPr>
+                <w:rFonts w:cstheme="minorHAnsi"/>
+                <w:color w:val="auto"/>
+                <w:sz w:val="22"/>
+                <w:szCs w:val="22"/>
+              </w:rPr>
+              <w:t xml:space="preserve"> assets to use for free in the engine.</w:t>
             </w:r>
           </w:p>
         </w:tc>
@@ -1497,11 +1841,52 @@
             <w:pPr>
               <w:rPr>
                 <w:rFonts w:cstheme="minorHAnsi"/>
-                <w:color w:val="7F7F7F" w:themeColor="text1" w:themeTint="80"/>
-                <w:sz w:val="22"/>
-                <w:szCs w:val="22"/>
-              </w:rPr>
-            </w:pPr>
+                <w:color w:val="auto"/>
+                <w:sz w:val="22"/>
+                <w:szCs w:val="22"/>
+              </w:rPr>
+            </w:pPr>
+            <w:r>
+              <w:rPr>
+                <w:rFonts w:cstheme="minorHAnsi"/>
+                <w:color w:val="auto"/>
+                <w:sz w:val="22"/>
+                <w:szCs w:val="22"/>
+              </w:rPr>
+              <w:lastRenderedPageBreak/>
+              <w:t xml:space="preserve">- Quite demanding on performance, meaning you could be cutting out a large part of your </w:t>
+            </w:r>
+            <w:proofErr w:type="spellStart"/>
+            <w:r>
+              <w:rPr>
+                <w:rFonts w:cstheme="minorHAnsi"/>
+                <w:color w:val="auto"/>
+                <w:sz w:val="22"/>
+                <w:szCs w:val="22"/>
+              </w:rPr>
+              <w:t>playerbase</w:t>
+            </w:r>
+            <w:proofErr w:type="spellEnd"/>
+          </w:p>
+          <w:p>
+            <w:pPr>
+              <w:rPr>
+                <w:rFonts w:cstheme="minorHAnsi"/>
+                <w:color w:val="auto"/>
+                <w:sz w:val="22"/>
+                <w:szCs w:val="22"/>
+              </w:rPr>
+            </w:pPr>
+            <w:r>
+              <w:rPr>
+                <w:rFonts w:cstheme="minorHAnsi"/>
+                <w:color w:val="auto"/>
+                <w:sz w:val="22"/>
+                <w:szCs w:val="22"/>
+              </w:rPr>
+              <w:lastRenderedPageBreak/>
+              <w:t>-Not very good at making 2D games as it was designed primarily for 3D.</w:t>
+            </w:r>
           </w:p>
         </w:tc>
         <w:tc>
@@ -1512,11 +1897,68 @@
             <w:pPr>
               <w:rPr>
                 <w:rFonts w:cstheme="minorHAnsi"/>
-                <w:color w:val="7F7F7F" w:themeColor="text1" w:themeTint="80"/>
-                <w:sz w:val="22"/>
-                <w:szCs w:val="22"/>
-              </w:rPr>
-            </w:pPr>
+                <w:color w:val="auto"/>
+                <w:sz w:val="22"/>
+                <w:szCs w:val="22"/>
+              </w:rPr>
+            </w:pPr>
+            <w:r>
+              <w:rPr>
+                <w:rFonts w:cstheme="minorHAnsi"/>
+                <w:color w:val="auto"/>
+                <w:sz w:val="22"/>
+                <w:szCs w:val="22"/>
+              </w:rPr>
+              <w:lastRenderedPageBreak/>
+              <w:t xml:space="preserve">Unreal can be used for just about anything, with many large AAA titles being on this </w:t>
+            </w:r>
+            <w:r>
+              <w:rPr>
+                <w:rFonts w:cstheme="minorHAnsi"/>
+                <w:color w:val="auto"/>
+                <w:sz w:val="22"/>
+                <w:szCs w:val="22"/>
+              </w:rPr>
+              <w:t>engine (</w:t>
+            </w:r>
+            <w:r>
+              <w:rPr>
+                <w:rFonts w:cstheme="minorHAnsi"/>
+                <w:color w:val="auto"/>
+                <w:sz w:val="22"/>
+                <w:szCs w:val="22"/>
+              </w:rPr>
+              <w:t xml:space="preserve">Fortnite, Silent Hill 2), as well as smaller </w:t>
+            </w:r>
+            <w:r>
+              <w:rPr>
+                <w:rFonts w:cstheme="minorHAnsi"/>
+                <w:color w:val="auto"/>
+                <w:sz w:val="22"/>
+                <w:szCs w:val="22"/>
+              </w:rPr>
+              <w:lastRenderedPageBreak/>
+              <w:t>indie games (Grey Zone Warfare, Hi-Fi Rush).</w:t>
+            </w:r>
+          </w:p>
+          <w:p>
+            <w:pPr>
+              <w:rPr>
+                <w:rFonts w:cstheme="minorHAnsi"/>
+                <w:color w:val="auto"/>
+                <w:sz w:val="22"/>
+                <w:szCs w:val="22"/>
+              </w:rPr>
+            </w:pPr>
+            <w:r>
+              <w:rPr>
+                <w:rFonts w:cstheme="minorHAnsi"/>
+                <w:color w:val="auto"/>
+                <w:sz w:val="22"/>
+                <w:szCs w:val="22"/>
+              </w:rPr>
+              <w:t>-Can also be used for films, architecture visualization and much more.</w:t>
+            </w:r>
           </w:p>
         </w:tc>
       </w:tr>
@@ -1528,11 +1970,30 @@
           <w:p>
             <w:pPr>
               <w:rPr>
-                <w:color w:val="7F7F7F" w:themeColor="text1" w:themeTint="80"/>
-                <w:sz w:val="22"/>
-                <w:szCs w:val="22"/>
-              </w:rPr>
-            </w:pPr>
+                <w:color w:val="auto"/>
+                <w:sz w:val="22"/>
+                <w:szCs w:val="22"/>
+              </w:rPr>
+            </w:pPr>
+            <w:proofErr w:type="spellStart"/>
+            <w:r>
+              <w:rPr>
+                <w:color w:val="auto"/>
+                <w:sz w:val="22"/>
+                <w:szCs w:val="22"/>
+              </w:rPr>
+              <w:lastRenderedPageBreak/>
+              <w:t>GameMaker</w:t>
+            </w:r>
+            <w:proofErr w:type="spellEnd"/>
+            <w:r>
+              <w:rPr>
+                <w:color w:val="auto"/>
+                <w:sz w:val="22"/>
+                <w:szCs w:val="22"/>
+              </w:rPr>
+              <w:t xml:space="preserve"> 2</w:t>
+            </w:r>
           </w:p>
           <w:p>
             <w:pPr>
@@ -1570,11 +2031,118 @@
             <w:pPr>
               <w:rPr>
                 <w:rFonts w:cstheme="minorHAnsi"/>
-                <w:color w:val="7F7F7F" w:themeColor="text1" w:themeTint="80"/>
-                <w:sz w:val="22"/>
-                <w:szCs w:val="22"/>
-              </w:rPr>
-            </w:pPr>
+                <w:color w:val="auto"/>
+                <w:sz w:val="22"/>
+                <w:szCs w:val="22"/>
+              </w:rPr>
+            </w:pPr>
+            <w:r>
+              <w:rPr>
+                <w:rFonts w:cstheme="minorHAnsi"/>
+                <w:color w:val="auto"/>
+                <w:sz w:val="22"/>
+                <w:szCs w:val="22"/>
+              </w:rPr>
+              <w:t xml:space="preserve">- Specifically tailored to 2D games, </w:t>
+            </w:r>
+            <w:proofErr w:type="gramStart"/>
+            <w:r>
+              <w:rPr>
+                <w:rFonts w:cstheme="minorHAnsi"/>
+                <w:color w:val="auto"/>
+                <w:sz w:val="22"/>
+                <w:szCs w:val="22"/>
+              </w:rPr>
+              <w:t>so</w:t>
+            </w:r>
+            <w:proofErr w:type="gramEnd"/>
+            <w:r>
+              <w:rPr>
+                <w:rFonts w:cstheme="minorHAnsi"/>
+                <w:color w:val="auto"/>
+                <w:sz w:val="22"/>
+                <w:szCs w:val="22"/>
+              </w:rPr>
+              <w:t xml:space="preserve"> has lots of support for things like </w:t>
+            </w:r>
+            <w:proofErr w:type="spellStart"/>
+            <w:r>
+              <w:rPr>
+                <w:rFonts w:cstheme="minorHAnsi"/>
+                <w:color w:val="auto"/>
+                <w:sz w:val="22"/>
+                <w:szCs w:val="22"/>
+              </w:rPr>
+              <w:t>tilemaps</w:t>
+            </w:r>
+            <w:proofErr w:type="spellEnd"/>
+            <w:r>
+              <w:rPr>
+                <w:rFonts w:cstheme="minorHAnsi"/>
+                <w:color w:val="auto"/>
+                <w:sz w:val="22"/>
+                <w:szCs w:val="22"/>
+              </w:rPr>
+              <w:t xml:space="preserve"> and </w:t>
+            </w:r>
+            <w:proofErr w:type="spellStart"/>
+            <w:r>
+              <w:rPr>
+                <w:rFonts w:cstheme="minorHAnsi"/>
+                <w:color w:val="auto"/>
+                <w:sz w:val="22"/>
+                <w:szCs w:val="22"/>
+              </w:rPr>
+              <w:t>spritesheets</w:t>
+            </w:r>
+            <w:proofErr w:type="spellEnd"/>
+            <w:r>
+              <w:rPr>
+                <w:rFonts w:cstheme="minorHAnsi"/>
+                <w:color w:val="auto"/>
+                <w:sz w:val="22"/>
+                <w:szCs w:val="22"/>
+              </w:rPr>
+              <w:t>.</w:t>
+            </w:r>
+          </w:p>
+          <w:p>
+            <w:pPr>
+              <w:rPr>
+                <w:rFonts w:cstheme="minorHAnsi"/>
+                <w:color w:val="auto"/>
+                <w:sz w:val="22"/>
+                <w:szCs w:val="22"/>
+              </w:rPr>
+            </w:pPr>
+            <w:r>
+              <w:rPr>
+                <w:rFonts w:cstheme="minorHAnsi"/>
+                <w:color w:val="auto"/>
+                <w:sz w:val="22"/>
+                <w:szCs w:val="22"/>
+              </w:rPr>
+              <w:t>- Very fast opening and build times, meaning it is quick to iterate on code.</w:t>
+            </w:r>
+          </w:p>
+          <w:p>
+            <w:pPr>
+              <w:rPr>
+                <w:rFonts w:cstheme="minorHAnsi"/>
+                <w:color w:val="auto"/>
+                <w:sz w:val="22"/>
+                <w:szCs w:val="22"/>
+              </w:rPr>
+            </w:pPr>
+            <w:r>
+              <w:rPr>
+                <w:rFonts w:cstheme="minorHAnsi"/>
+                <w:color w:val="auto"/>
+                <w:sz w:val="22"/>
+                <w:szCs w:val="22"/>
+              </w:rPr>
+              <w:t>- Simple and intuitive interface</w:t>
+            </w:r>
           </w:p>
         </w:tc>
         <w:tc>
@@ -1585,7 +2153,93 @@
             <w:pPr>
               <w:rPr>
                 <w:rFonts w:cstheme="minorHAnsi"/>
-                <w:color w:val="7F7F7F" w:themeColor="text1" w:themeTint="80"/>
+                <w:color w:val="auto"/>
+                <w:sz w:val="22"/>
+                <w:szCs w:val="22"/>
+              </w:rPr>
+            </w:pPr>
+            <w:r>
+              <w:rPr>
+                <w:rFonts w:cstheme="minorHAnsi"/>
+                <w:color w:val="auto"/>
+                <w:sz w:val="22"/>
+                <w:szCs w:val="22"/>
+              </w:rPr>
+              <w:t xml:space="preserve">- Custom scripting language means that there </w:t>
+            </w:r>
+            <w:proofErr w:type="gramStart"/>
+            <w:r>
+              <w:rPr>
+                <w:rFonts w:cstheme="minorHAnsi"/>
+                <w:color w:val="auto"/>
+                <w:sz w:val="22"/>
+                <w:szCs w:val="22"/>
+              </w:rPr>
+              <w:t>is</w:t>
+            </w:r>
+            <w:proofErr w:type="gramEnd"/>
+            <w:r>
+              <w:rPr>
+                <w:rFonts w:cstheme="minorHAnsi"/>
+                <w:color w:val="auto"/>
+                <w:sz w:val="22"/>
+                <w:szCs w:val="22"/>
+              </w:rPr>
+              <w:t xml:space="preserve"> not a lot of outside libraries, </w:t>
+            </w:r>
+            <w:r>
+              <w:rPr>
+                <w:rFonts w:cstheme="minorHAnsi"/>
+                <w:color w:val="auto"/>
+                <w:sz w:val="22"/>
+                <w:szCs w:val="22"/>
+              </w:rPr>
+              <w:t>and you will need to write a lot of your own methods.</w:t>
+            </w:r>
+          </w:p>
+          <w:p>
+            <w:pPr>
+              <w:rPr>
+                <w:rFonts w:cstheme="minorHAnsi"/>
+                <w:color w:val="auto"/>
+                <w:sz w:val="22"/>
+                <w:szCs w:val="22"/>
+              </w:rPr>
+            </w:pPr>
+            <w:r>
+              <w:rPr>
+                <w:rFonts w:cstheme="minorHAnsi"/>
+                <w:color w:val="auto"/>
+                <w:sz w:val="22"/>
+                <w:szCs w:val="22"/>
+              </w:rPr>
+              <w:t>- No native video-playing support</w:t>
+            </w:r>
+          </w:p>
+          <w:p>
+            <w:pPr>
+              <w:rPr>
+                <w:rFonts w:cstheme="minorHAnsi"/>
+                <w:color w:val="auto"/>
+                <w:sz w:val="22"/>
+                <w:szCs w:val="22"/>
+              </w:rPr>
+            </w:pPr>
+            <w:r>
+              <w:rPr>
+                <w:rFonts w:cstheme="minorHAnsi"/>
+                <w:color w:val="auto"/>
+                <w:sz w:val="22"/>
+                <w:szCs w:val="22"/>
+              </w:rPr>
+              <w:t>- £300 to buy, whereas other engines are free to use.</w:t>
+            </w:r>
+          </w:p>
+          <w:p>
+            <w:pPr>
+              <w:rPr>
+                <w:rFonts w:cstheme="minorHAnsi"/>
+                <w:color w:val="auto"/>
                 <w:sz w:val="22"/>
                 <w:szCs w:val="22"/>
               </w:rPr>
@@ -1600,19 +2254,374 @@
             <w:pPr>
               <w:rPr>
                 <w:rFonts w:cstheme="minorHAnsi"/>
-                <w:color w:val="7F7F7F" w:themeColor="text1" w:themeTint="80"/>
-                <w:sz w:val="22"/>
-                <w:szCs w:val="22"/>
-              </w:rPr>
-            </w:pPr>
+                <w:color w:val="auto"/>
+                <w:sz w:val="22"/>
+                <w:szCs w:val="22"/>
+              </w:rPr>
+            </w:pPr>
+            <w:r>
+              <w:rPr>
+                <w:rFonts w:cstheme="minorHAnsi"/>
+                <w:color w:val="auto"/>
+                <w:sz w:val="22"/>
+                <w:szCs w:val="22"/>
+              </w:rPr>
+              <w:t>- Great for any 2D games</w:t>
+            </w:r>
+          </w:p>
+          <w:p>
+            <w:pPr>
+              <w:rPr>
+                <w:rFonts w:cstheme="minorHAnsi"/>
+                <w:color w:val="auto"/>
+                <w:sz w:val="22"/>
+                <w:szCs w:val="22"/>
+              </w:rPr>
+            </w:pPr>
+            <w:r>
+              <w:rPr>
+                <w:rFonts w:cstheme="minorHAnsi"/>
+                <w:color w:val="auto"/>
+                <w:sz w:val="22"/>
+                <w:szCs w:val="22"/>
+              </w:rPr>
+              <w:t xml:space="preserve">- </w:t>
+            </w:r>
+            <w:r>
+              <w:rPr>
+                <w:rFonts w:cstheme="minorHAnsi"/>
+                <w:color w:val="auto"/>
+                <w:sz w:val="22"/>
+                <w:szCs w:val="22"/>
+              </w:rPr>
+              <w:t xml:space="preserve">Good for beginner </w:t>
+            </w:r>
+            <w:proofErr w:type="spellStart"/>
+            <w:r>
+              <w:rPr>
+                <w:rFonts w:cstheme="minorHAnsi"/>
+                <w:color w:val="auto"/>
+                <w:sz w:val="22"/>
+                <w:szCs w:val="22"/>
+              </w:rPr>
+              <w:t>devs</w:t>
+            </w:r>
+            <w:proofErr w:type="spellEnd"/>
+            <w:r>
+              <w:rPr>
+                <w:rFonts w:cstheme="minorHAnsi"/>
+                <w:color w:val="auto"/>
+                <w:sz w:val="22"/>
+                <w:szCs w:val="22"/>
+              </w:rPr>
+              <w:t>, especially those new to coding</w:t>
+            </w:r>
           </w:p>
         </w:tc>
       </w:tr>
     </w:tbl>
     <w:p>
       <w:pPr>
-        <w:rPr>
-          <w:rFonts w:cstheme="minorHAnsi"/>
+        <w:pStyle w:val="Heading1"/>
+        <w:rPr>
+          <w:rFonts w:asciiTheme="minorHAnsi" w:hAnsiTheme="minorHAnsi" w:cstheme="minorBidi"/>
+          <w:b/>
+          <w:bCs/>
+          <w:color w:val="F88600"/>
+        </w:rPr>
+      </w:pPr>
+      <w:commentRangeStart w:id="0"/>
+      <w:commentRangeStart w:id="1"/>
+      <w:r>
+        <w:rPr>
+          <w:rFonts w:asciiTheme="minorHAnsi" w:hAnsiTheme="minorHAnsi" w:cstheme="minorBidi"/>
+          <w:b/>
+          <w:bCs/>
+          <w:color w:val="F88600"/>
+        </w:rPr>
+        <w:t>Task 2: Algorithms</w:t>
+      </w:r>
+    </w:p>
+    <w:p>
+      <w:pPr>
+        <w:rPr>
+          <w:sz w:val="22"/>
+          <w:szCs w:val="22"/>
+        </w:rPr>
+      </w:pPr>
+      <w:r>
+        <w:rPr>
+          <w:noProof/>
+          <w:sz w:val="22"/>
+          <w:szCs w:val="22"/>
+        </w:rPr>
+        <w:drawing>
+          <wp:anchor distT="0" distB="0" distL="114300" distR="114300" simplePos="0" relativeHeight="251658240" behindDoc="0" locked="0" layoutInCell="1" allowOverlap="1" wp14:anchorId="5FE4F4EF" wp14:editId="2E509BB8">
+            <wp:simplePos x="0" y="0"/>
+            <wp:positionH relativeFrom="margin">
+              <wp:posOffset>1772333</wp:posOffset>
+            </wp:positionH>
+            <wp:positionV relativeFrom="paragraph">
+              <wp:posOffset>163146</wp:posOffset>
+            </wp:positionV>
+            <wp:extent cx="2595490" cy="2813701"/>
+            <wp:effectExtent l="0" t="0" r="0" b="5715"/>
+            <wp:wrapNone/>
+            <wp:docPr id="776219235" name="Picture 1"/>
+            <wp:cNvGraphicFramePr>
+              <a:graphicFrameLocks xmlns:a="http://schemas.openxmlformats.org/drawingml/2006/main" noChangeAspect="1"/>
+            </wp:cNvGraphicFramePr>
+            <a:graphic xmlns:a="http://schemas.openxmlformats.org/drawingml/2006/main">
+              <a:graphicData uri="http://schemas.openxmlformats.org/drawingml/2006/picture">
+                <pic:pic xmlns:pic="http://schemas.openxmlformats.org/drawingml/2006/picture">
+                  <pic:nvPicPr>
+                    <pic:cNvPr id="0" name="Picture 1"/>
+                    <pic:cNvPicPr>
+                      <a:picLocks noChangeAspect="1" noChangeArrowheads="1"/>
+                    </pic:cNvPicPr>
+                  </pic:nvPicPr>
+                  <pic:blipFill>
+                    <a:blip r:embed="rId5" cstate="print">
+                      <a:extLst>
+                        <a:ext uri="{28A0092B-C50C-407E-A947-70E740481C1C}">
+                          <a14:useLocalDpi xmlns:a14="http://schemas.microsoft.com/office/drawing/2010/main" val="0"/>
+                        </a:ext>
+                      </a:extLst>
+                    </a:blip>
+                    <a:srcRect/>
+                    <a:stretch>
+                      <a:fillRect/>
+                    </a:stretch>
+                  </pic:blipFill>
+                  <pic:spPr bwMode="auto">
+                    <a:xfrm>
+                      <a:off x="0" y="0"/>
+                      <a:ext cx="2595490" cy="2813701"/>
+                    </a:xfrm>
+                    <a:prstGeom prst="rect">
+                      <a:avLst/>
+                    </a:prstGeom>
+                    <a:noFill/>
+                    <a:ln>
+                      <a:noFill/>
+                    </a:ln>
+                  </pic:spPr>
+                </pic:pic>
+              </a:graphicData>
+            </a:graphic>
+            <wp14:sizeRelH relativeFrom="margin">
+              <wp14:pctWidth>0</wp14:pctWidth>
+            </wp14:sizeRelH>
+            <wp14:sizeRelV relativeFrom="margin">
+              <wp14:pctHeight>0</wp14:pctHeight>
+            </wp14:sizeRelV>
+          </wp:anchor>
+        </w:drawing>
+      </w:r>
+      <w:r>
+        <w:rPr>
+          <w:sz w:val="22"/>
+          <w:szCs w:val="22"/>
+        </w:rPr>
+        <w:t>Fill in the Big O Complexity Chart Below:</w:t>
+      </w:r>
+    </w:p>
+    <w:p>
+      <w:pPr>
+        <w:rPr>
+          <w:sz w:val="22"/>
+          <w:szCs w:val="22"/>
+        </w:rPr>
+      </w:pPr>
+    </w:p>
+    <w:p>
+      <w:pPr>
+        <w:jc w:val="center"/>
+        <w:rPr>
+          <w:b/>
+          <w:bCs/>
+          <w:color w:val="000000" w:themeColor="text1"/>
+          <w:sz w:val="22"/>
+          <w:szCs w:val="22"/>
+        </w:rPr>
+      </w:pPr>
+      <w:r>
+        <w:rPr>
+          <w:noProof/>
+        </w:rPr>
+        <mc:AlternateContent>
+          <mc:Choice Requires="wpg">
+            <w:drawing>
+              <wp:inline distT="0" distB="0" distL="0" distR="0" wp14:anchorId="7EE26163" wp14:editId="230F4AEF">
+                <wp:extent cx="3120379" cy="2679422"/>
+                <wp:effectExtent l="0" t="0" r="23495" b="26035"/>
+                <wp:docPr id="1803347874" name="Group 1"/>
+                <wp:cNvGraphicFramePr/>
+                <a:graphic xmlns:a="http://schemas.openxmlformats.org/drawingml/2006/main">
+                  <a:graphicData uri="http://schemas.microsoft.com/office/word/2010/wordprocessingGroup">
+                    <wpg:wgp>
+                      <wpg:cNvGrpSpPr/>
+                      <wpg:grpSpPr>
+                        <a:xfrm>
+                          <a:off x="0" y="0"/>
+                          <a:ext cx="3120379" cy="2679422"/>
+                          <a:chOff x="-196947" y="490498"/>
+                          <a:chExt cx="3120379" cy="2679422"/>
+                        </a:xfrm>
+                      </wpg:grpSpPr>
+                      <wps:wsp>
+                        <wps:cNvPr id="730797081" name="Rectangle 730797081"/>
+                        <wps:cNvSpPr/>
+                        <wps:spPr>
+                          <a:xfrm rot="16200000">
+                            <a:off x="-689735" y="983286"/>
+                            <a:ext cx="1257235" cy="271659"/>
+                          </a:xfrm>
+                          <a:prstGeom prst="rect">
+                            <a:avLst/>
+                          </a:prstGeom>
+                          <a:solidFill>
+                            <a:schemeClr val="lt1"/>
+                          </a:solidFill>
+                          <a:ln>
+                            <a:solidFill>
+                              <a:srgbClr val="000000"/>
+                            </a:solidFill>
+                          </a:ln>
+                        </wps:spPr>
+                        <wps:txbx>
+                          <w:txbxContent>
+                            <w:p>
+                              <w:pPr>
+                                <w:spacing w:line="256" w:lineRule="auto"/>
+                                <w:jc w:val="center"/>
+                                <w:rPr>
+                                  <w:rFonts w:ascii="Calibri" w:hAnsi="Calibri" w:cs="Calibri"/>
+                                  <w:color w:val="000000"/>
+                                </w:rPr>
+                              </w:pPr>
+                              <w:r>
+                                <w:rPr>
+                                  <w:rFonts w:ascii="Calibri" w:hAnsi="Calibri" w:cs="Calibri"/>
+                                  <w:color w:val="000000"/>
+                                </w:rPr>
+                                <w:t>Operations</w:t>
+                              </w:r>
+                            </w:p>
+                          </w:txbxContent>
+                        </wps:txbx>
+                        <wps:bodyPr anchor="t"/>
+                      </wps:wsp>
+                      <wps:wsp>
+                        <wps:cNvPr id="265738783" name="Rectangle 265738783"/>
+                        <wps:cNvSpPr/>
+                        <wps:spPr>
+                          <a:xfrm>
+                            <a:off x="1666164" y="2917316"/>
+                            <a:ext cx="1257268" cy="252604"/>
+                          </a:xfrm>
+                          <a:prstGeom prst="rect">
+                            <a:avLst/>
+                          </a:prstGeom>
+                          <a:solidFill>
+                            <a:schemeClr val="lt1"/>
+                          </a:solidFill>
+                          <a:ln>
+                            <a:solidFill>
+                              <a:srgbClr val="000000"/>
+                            </a:solidFill>
+                          </a:ln>
+                        </wps:spPr>
+                        <wps:txbx>
+                          <w:txbxContent>
+                            <w:p>
+                              <w:pPr>
+                                <w:spacing w:line="256" w:lineRule="auto"/>
+                                <w:jc w:val="center"/>
+                                <w:rPr>
+                                  <w:rFonts w:ascii="Calibri" w:hAnsi="Calibri" w:cs="Calibri"/>
+                                  <w:color w:val="000000"/>
+                                </w:rPr>
+                              </w:pPr>
+                              <w:r>
+                                <w:rPr>
+                                  <w:rFonts w:ascii="Calibri" w:hAnsi="Calibri" w:cs="Calibri"/>
+                                  <w:color w:val="000000"/>
+                                </w:rPr>
+                                <w:t>Elements</w:t>
+                              </w:r>
+                            </w:p>
+                          </w:txbxContent>
+                        </wps:txbx>
+                        <wps:bodyPr anchor="t"/>
+                      </wps:wsp>
+                    </wpg:wgp>
+                  </a:graphicData>
+                </a:graphic>
+              </wp:inline>
+            </w:drawing>
+          </mc:Choice>
+          <mc:Fallback>
+            <w:pict>
+              <v:group w14:anchorId="7EE26163" id="Group 1" o:spid="_x0000_s1026" style="width:245.7pt;height:211pt;mso-position-horizontal-relative:char;mso-position-vertical-relative:line" coordorigin="-1969,4904" coordsize="31203,26794" o:gfxdata="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">
+                <v:rect id="Rectangle 730797081" o:spid="_x0000_s1027" style="position:absolute;left:-6898;top:9833;width:12573;height:2716;rotation:-90;visibility:visible;mso-wrap-style:square;v-text-anchor:top" o:gfxdata="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" fillcolor="white [3201]">
+                  <v:textbox>
+                    <w:txbxContent>
+                      <w:p>
+                        <w:pPr>
+                          <w:spacing w:line="256" w:lineRule="auto"/>
+                          <w:jc w:val="center"/>
+                          <w:rPr>
+                            <w:rFonts w:ascii="Calibri" w:hAnsi="Calibri" w:cs="Calibri"/>
+                            <w:color w:val="000000"/>
+                          </w:rPr>
+                        </w:pPr>
+                        <w:r>
+                          <w:rPr>
+                            <w:rFonts w:ascii="Calibri" w:hAnsi="Calibri" w:cs="Calibri"/>
+                            <w:color w:val="000000"/>
+                          </w:rPr>
+                          <w:t>Operations</w:t>
+                        </w:r>
+                      </w:p>
+                    </w:txbxContent>
+                  </v:textbox>
+                </v:rect>
+                <v:rect id="Rectangle 265738783" o:spid="_x0000_s1028" style="position:absolute;left:16661;top:29173;width:12573;height:2526;visibility:visible;mso-wrap-style:square;v-text-anchor:top" o:gfxdata="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" fillcolor="white [3201]">
+                  <v:textbox>
+                    <w:txbxContent>
+                      <w:p>
+                        <w:pPr>
+                          <w:spacing w:line="256" w:lineRule="auto"/>
+                          <w:jc w:val="center"/>
+                          <w:rPr>
+                            <w:rFonts w:ascii="Calibri" w:hAnsi="Calibri" w:cs="Calibri"/>
+                            <w:color w:val="000000"/>
+                          </w:rPr>
+                        </w:pPr>
+                        <w:r>
+                          <w:rPr>
+                            <w:rFonts w:ascii="Calibri" w:hAnsi="Calibri" w:cs="Calibri"/>
+                            <w:color w:val="000000"/>
+                          </w:rPr>
+                          <w:t>Elements</w:t>
+                        </w:r>
+                      </w:p>
+                    </w:txbxContent>
+                  </v:textbox>
+                </v:rect>
+                <w10:anchorlock/>
+              </v:group>
+            </w:pict>
+          </mc:Fallback>
+        </mc:AlternateContent>
+      </w:r>
+    </w:p>
+    <w:p>
+      <w:pPr>
+        <w:rPr>
+          <w:b/>
+          <w:bCs/>
           <w:color w:val="7F7F7F" w:themeColor="text1" w:themeTint="80"/>
           <w:sz w:val="22"/>
           <w:szCs w:val="22"/>
@@ -1621,9 +2630,459 @@
     </w:p>
     <w:p>
       <w:pPr>
-        <w:pStyle w:val="ListParagraph"/>
-        <w:rPr>
-          <w:rFonts w:cstheme="minorHAnsi"/>
+        <w:rPr>
+          <w:sz w:val="22"/>
+          <w:szCs w:val="22"/>
+        </w:rPr>
+      </w:pPr>
+      <w:r>
+        <w:rPr>
+          <w:sz w:val="22"/>
+          <w:szCs w:val="22"/>
+        </w:rPr>
+        <w:t xml:space="preserve">Choose </w:t>
+      </w:r>
+      <w:r>
+        <w:rPr>
+          <w:b/>
+          <w:bCs/>
+          <w:sz w:val="22"/>
+          <w:szCs w:val="22"/>
+        </w:rPr>
+        <w:t xml:space="preserve">three </w:t>
+      </w:r>
+      <w:r>
+        <w:rPr>
+          <w:sz w:val="22"/>
+          <w:szCs w:val="22"/>
+        </w:rPr>
+        <w:t xml:space="preserve">sorting algorithms and list their best case and </w:t>
+      </w:r>
+      <w:proofErr w:type="gramStart"/>
+      <w:r>
+        <w:rPr>
+          <w:sz w:val="22"/>
+          <w:szCs w:val="22"/>
+        </w:rPr>
+        <w:t>worst case</w:t>
+      </w:r>
+      <w:proofErr w:type="gramEnd"/>
+      <w:r>
+        <w:rPr>
+          <w:sz w:val="22"/>
+          <w:szCs w:val="22"/>
+        </w:rPr>
+        <w:t xml:space="preserve"> complexity in the table below:</w:t>
+      </w:r>
+    </w:p>
+    <w:p>
+      <w:pPr>
+        <w:rPr>
+          <w:sz w:val="22"/>
+          <w:szCs w:val="22"/>
+        </w:rPr>
+      </w:pPr>
+    </w:p>
+    <w:tbl>
+      <w:tblPr>
+        <w:tblStyle w:val="TableGrid"/>
+        <w:tblW w:w="0" w:type="auto"/>
+        <w:jc w:val="center"/>
+        <w:tblLook w:val="04A0" w:firstRow="1" w:lastRow="0" w:firstColumn="1" w:lastColumn="0" w:noHBand="0" w:noVBand="1"/>
+      </w:tblPr>
+      <w:tblGrid>
+        <w:gridCol w:w="2754"/>
+        <w:gridCol w:w="2754"/>
+        <w:gridCol w:w="2754"/>
+      </w:tblGrid>
+      <w:tr>
+        <w:trPr>
+          <w:trHeight w:val="300"/>
+          <w:jc w:val="center"/>
+        </w:trPr>
+        <w:tc>
+          <w:tcPr>
+            <w:tcW w:w="2754" w:type="dxa"/>
+          </w:tcPr>
+          <w:p>
+            <w:pPr>
+              <w:jc w:val="center"/>
+            </w:pPr>
+            <w:r>
+              <w:rPr>
+                <w:b/>
+                <w:bCs/>
+                <w:color w:val="auto"/>
+                <w:sz w:val="22"/>
+                <w:szCs w:val="22"/>
+              </w:rPr>
+              <w:t>Sorting Algorithm</w:t>
+            </w:r>
+          </w:p>
+        </w:tc>
+        <w:tc>
+          <w:tcPr>
+            <w:tcW w:w="2754" w:type="dxa"/>
+          </w:tcPr>
+          <w:p>
+            <w:pPr>
+              <w:jc w:val="center"/>
+            </w:pPr>
+            <w:r>
+              <w:rPr>
+                <w:b/>
+                <w:bCs/>
+                <w:color w:val="auto"/>
+                <w:sz w:val="22"/>
+                <w:szCs w:val="22"/>
+              </w:rPr>
+              <w:t xml:space="preserve">Best Case Complexity </w:t>
+            </w:r>
+          </w:p>
+        </w:tc>
+        <w:tc>
+          <w:tcPr>
+            <w:tcW w:w="2754" w:type="dxa"/>
+          </w:tcPr>
+          <w:p>
+            <w:pPr>
+              <w:jc w:val="center"/>
+            </w:pPr>
+            <w:r>
+              <w:rPr>
+                <w:b/>
+                <w:bCs/>
+                <w:color w:val="auto"/>
+                <w:sz w:val="22"/>
+                <w:szCs w:val="22"/>
+              </w:rPr>
+              <w:t>Worst Case Complexity</w:t>
+            </w:r>
+          </w:p>
+        </w:tc>
+      </w:tr>
+      <w:tr>
+        <w:trPr>
+          <w:trHeight w:val="1080"/>
+          <w:jc w:val="center"/>
+        </w:trPr>
+        <w:tc>
+          <w:tcPr>
+            <w:tcW w:w="2754" w:type="dxa"/>
+          </w:tcPr>
+          <w:p>
+            <w:pPr>
+              <w:rPr>
+                <w:color w:val="auto"/>
+                <w:sz w:val="22"/>
+                <w:szCs w:val="22"/>
+              </w:rPr>
+            </w:pPr>
+            <w:r>
+              <w:rPr>
+                <w:color w:val="auto"/>
+                <w:sz w:val="22"/>
+                <w:szCs w:val="22"/>
+              </w:rPr>
+              <w:t>Insertion Sort</w:t>
+            </w:r>
+          </w:p>
+        </w:tc>
+        <w:tc>
+          <w:tcPr>
+            <w:tcW w:w="2754" w:type="dxa"/>
+          </w:tcPr>
+          <w:p>
+            <w:pPr>
+              <w:rPr>
+                <w:color w:val="auto"/>
+                <w:sz w:val="22"/>
+                <w:szCs w:val="22"/>
+              </w:rPr>
+            </w:pPr>
+            <w:r>
+              <w:rPr>
+                <w:color w:val="auto"/>
+                <w:sz w:val="22"/>
+                <w:szCs w:val="22"/>
+              </w:rPr>
+              <w:t>O(n)</w:t>
+            </w:r>
+          </w:p>
+        </w:tc>
+        <w:tc>
+          <w:tcPr>
+            <w:tcW w:w="2754" w:type="dxa"/>
+          </w:tcPr>
+          <w:p>
+            <w:pPr>
+              <w:rPr>
+                <w:color w:val="auto"/>
+                <w:sz w:val="22"/>
+                <w:szCs w:val="22"/>
+              </w:rPr>
+            </w:pPr>
+            <w:r>
+              <w:rPr>
+                <w:color w:val="auto"/>
+                <w:sz w:val="22"/>
+                <w:szCs w:val="22"/>
+              </w:rPr>
+              <w:t>O(n</w:t>
+            </w:r>
+            <w:r>
+              <w:rPr>
+                <w:color w:val="auto"/>
+                <w:sz w:val="22"/>
+                <w:szCs w:val="22"/>
+                <w:vertAlign w:val="superscript"/>
+              </w:rPr>
+              <w:t>2</w:t>
+            </w:r>
+            <w:r>
+              <w:rPr>
+                <w:color w:val="auto"/>
+                <w:sz w:val="22"/>
+                <w:szCs w:val="22"/>
+              </w:rPr>
+              <w:t>)</w:t>
+            </w:r>
+          </w:p>
+        </w:tc>
+      </w:tr>
+      <w:tr>
+        <w:trPr>
+          <w:trHeight w:val="1080"/>
+          <w:jc w:val="center"/>
+        </w:trPr>
+        <w:tc>
+          <w:tcPr>
+            <w:tcW w:w="2754" w:type="dxa"/>
+          </w:tcPr>
+          <w:p>
+            <w:pPr>
+              <w:rPr>
+                <w:color w:val="auto"/>
+                <w:sz w:val="22"/>
+                <w:szCs w:val="22"/>
+              </w:rPr>
+            </w:pPr>
+            <w:r>
+              <w:rPr>
+                <w:color w:val="auto"/>
+                <w:sz w:val="22"/>
+                <w:szCs w:val="22"/>
+              </w:rPr>
+              <w:t>Merge Sort</w:t>
+            </w:r>
+          </w:p>
+          <w:p>
+            <w:pPr>
+              <w:rPr>
+                <w:color w:val="7F7F7F" w:themeColor="text1" w:themeTint="80"/>
+                <w:sz w:val="22"/>
+                <w:szCs w:val="22"/>
+              </w:rPr>
+            </w:pPr>
+          </w:p>
+          <w:p>
+            <w:pPr>
+              <w:rPr>
+                <w:color w:val="7F7F7F" w:themeColor="text1" w:themeTint="80"/>
+                <w:sz w:val="22"/>
+                <w:szCs w:val="22"/>
+              </w:rPr>
+            </w:pPr>
+          </w:p>
+          <w:p>
+            <w:pPr>
+              <w:rPr>
+                <w:color w:val="7F7F7F" w:themeColor="text1" w:themeTint="80"/>
+                <w:sz w:val="22"/>
+                <w:szCs w:val="22"/>
+              </w:rPr>
+            </w:pPr>
+          </w:p>
+        </w:tc>
+        <w:tc>
+          <w:tcPr>
+            <w:tcW w:w="2754" w:type="dxa"/>
+          </w:tcPr>
+          <w:p>
+            <w:pPr>
+              <w:rPr>
+                <w:color w:val="auto"/>
+                <w:sz w:val="22"/>
+                <w:szCs w:val="22"/>
+              </w:rPr>
+            </w:pPr>
+            <w:proofErr w:type="gramStart"/>
+            <w:r>
+              <w:rPr>
+                <w:color w:val="auto"/>
+                <w:sz w:val="22"/>
+                <w:szCs w:val="22"/>
+              </w:rPr>
+              <w:t>O(</w:t>
+            </w:r>
+            <w:proofErr w:type="gramEnd"/>
+            <w:r>
+              <w:rPr>
+                <w:color w:val="auto"/>
+                <w:sz w:val="22"/>
+                <w:szCs w:val="22"/>
+              </w:rPr>
+              <w:t>n log(n))</w:t>
+            </w:r>
+          </w:p>
+        </w:tc>
+        <w:tc>
+          <w:tcPr>
+            <w:tcW w:w="2754" w:type="dxa"/>
+          </w:tcPr>
+          <w:p>
+            <w:pPr>
+              <w:rPr>
+                <w:color w:val="auto"/>
+                <w:sz w:val="22"/>
+                <w:szCs w:val="22"/>
+              </w:rPr>
+            </w:pPr>
+            <w:proofErr w:type="gramStart"/>
+            <w:r>
+              <w:rPr>
+                <w:color w:val="auto"/>
+                <w:sz w:val="22"/>
+                <w:szCs w:val="22"/>
+              </w:rPr>
+              <w:t>O(</w:t>
+            </w:r>
+            <w:proofErr w:type="gramEnd"/>
+            <w:r>
+              <w:rPr>
+                <w:color w:val="auto"/>
+                <w:sz w:val="22"/>
+                <w:szCs w:val="22"/>
+              </w:rPr>
+              <w:t>n log(n))</w:t>
+            </w:r>
+          </w:p>
+        </w:tc>
+      </w:tr>
+      <w:tr>
+        <w:trPr>
+          <w:trHeight w:val="300"/>
+          <w:jc w:val="center"/>
+        </w:trPr>
+        <w:tc>
+          <w:tcPr>
+            <w:tcW w:w="2754" w:type="dxa"/>
+          </w:tcPr>
+          <w:p>
+            <w:pPr>
+              <w:rPr>
+                <w:color w:val="auto"/>
+                <w:sz w:val="22"/>
+                <w:szCs w:val="22"/>
+              </w:rPr>
+            </w:pPr>
+            <w:r>
+              <w:rPr>
+                <w:color w:val="auto"/>
+                <w:sz w:val="22"/>
+                <w:szCs w:val="22"/>
+              </w:rPr>
+              <w:t>Bogo Sort</w:t>
+            </w:r>
+          </w:p>
+          <w:p>
+            <w:pPr>
+              <w:rPr>
+                <w:color w:val="auto"/>
+                <w:sz w:val="22"/>
+                <w:szCs w:val="22"/>
+              </w:rPr>
+            </w:pPr>
+          </w:p>
+          <w:p>
+            <w:pPr>
+              <w:rPr>
+                <w:color w:val="auto"/>
+                <w:sz w:val="22"/>
+                <w:szCs w:val="22"/>
+              </w:rPr>
+            </w:pPr>
+          </w:p>
+          <w:p>
+            <w:pPr>
+              <w:rPr>
+                <w:color w:val="auto"/>
+                <w:sz w:val="22"/>
+                <w:szCs w:val="22"/>
+              </w:rPr>
+            </w:pPr>
+          </w:p>
+        </w:tc>
+        <w:tc>
+          <w:tcPr>
+            <w:tcW w:w="2754" w:type="dxa"/>
+          </w:tcPr>
+          <w:p>
+            <w:pPr>
+              <w:rPr>
+                <w:color w:val="auto"/>
+                <w:sz w:val="22"/>
+                <w:szCs w:val="22"/>
+              </w:rPr>
+            </w:pPr>
+            <w:r>
+              <w:rPr>
+                <w:color w:val="auto"/>
+                <w:sz w:val="22"/>
+                <w:szCs w:val="22"/>
+              </w:rPr>
+              <w:t>O(n)</w:t>
+            </w:r>
+          </w:p>
+        </w:tc>
+        <w:tc>
+          <w:tcPr>
+            <w:tcW w:w="2754" w:type="dxa"/>
+          </w:tcPr>
+          <w:p>
+            <w:pPr>
+              <w:rPr>
+                <w:color w:val="auto"/>
+                <w:sz w:val="22"/>
+                <w:szCs w:val="22"/>
+              </w:rPr>
+            </w:pPr>
+            <w:proofErr w:type="gramStart"/>
+            <w:r>
+              <w:rPr>
+                <w:color w:val="auto"/>
+                <w:sz w:val="22"/>
+                <w:szCs w:val="22"/>
+              </w:rPr>
+              <w:t>O(</w:t>
+            </w:r>
+            <w:proofErr w:type="gramEnd"/>
+            <w:r>
+              <w:rPr>
+                <w:color w:val="auto"/>
+                <w:sz w:val="22"/>
+                <w:szCs w:val="22"/>
+              </w:rPr>
+              <w:t>1)</w:t>
+            </w:r>
+          </w:p>
+        </w:tc>
+      </w:tr>
+    </w:tbl>
+    <w:p>
+      <w:pPr>
+        <w:jc w:val="center"/>
+        <w:rPr>
           <w:color w:val="7F7F7F" w:themeColor="text1" w:themeTint="80"/>
           <w:sz w:val="22"/>
           <w:szCs w:val="22"/>
@@ -1633,6 +3092,362 @@
     <w:p>
       <w:pPr>
         <w:pStyle w:val="ListParagraph"/>
+        <w:numPr>
+          <w:ilvl w:val="0"/>
+          <w:numId w:val="4"/>
+        </w:numPr>
+        <w:spacing w:after="120" w:line="259" w:lineRule="auto"/>
+        <w:rPr>
+          <w:b/>
+          <w:bCs/>
+          <w:color w:val="7F7F7F" w:themeColor="text1" w:themeTint="80"/>
+          <w:sz w:val="22"/>
+          <w:szCs w:val="22"/>
+        </w:rPr>
+      </w:pPr>
+      <w:r>
+        <w:rPr>
+          <w:b/>
+          <w:bCs/>
+          <w:sz w:val="22"/>
+          <w:szCs w:val="22"/>
+        </w:rPr>
+        <w:t>Estimated 1-2 pages.</w:t>
+      </w:r>
+      <w:commentRangeEnd w:id="0"/>
+      <w:r>
+        <w:commentReference w:id="0"/>
+      </w:r>
+      <w:commentRangeEnd w:id="1"/>
+      <w:r>
+        <w:commentReference w:id="1"/>
+      </w:r>
+    </w:p>
+    <w:p>
+      <w:pPr>
+        <w:pStyle w:val="Heading1"/>
+        <w:rPr>
+          <w:rFonts w:asciiTheme="minorHAnsi" w:hAnsiTheme="minorHAnsi" w:cstheme="minorHAnsi"/>
+          <w:b/>
+          <w:bCs/>
+          <w:color w:val="F88600"/>
+        </w:rPr>
+      </w:pPr>
+      <w:r>
+        <w:rPr>
+          <w:rFonts w:asciiTheme="minorHAnsi" w:hAnsiTheme="minorHAnsi" w:cstheme="minorHAnsi"/>
+          <w:b/>
+          <w:bCs/>
+          <w:color w:val="F88600"/>
+        </w:rPr>
+        <w:t>Task 3: Data Structures</w:t>
+      </w:r>
+    </w:p>
+    <w:p>
+      <w:pPr>
+        <w:pStyle w:val="Heading2"/>
+        <w:rPr>
+          <w:rFonts w:asciiTheme="minorHAnsi" w:hAnsiTheme="minorHAnsi" w:cstheme="minorBidi"/>
+          <w:b/>
+          <w:color w:val="auto"/>
+          <w:sz w:val="24"/>
+          <w:szCs w:val="24"/>
+        </w:rPr>
+      </w:pPr>
+      <w:r>
+        <w:rPr>
+          <w:rFonts w:asciiTheme="minorHAnsi" w:hAnsiTheme="minorHAnsi" w:cstheme="minorBidi"/>
+          <w:color w:val="auto"/>
+          <w:sz w:val="24"/>
+          <w:szCs w:val="24"/>
+        </w:rPr>
+        <w:t xml:space="preserve">From the provided flow chart below, define the following data structures, and give an example of what would be an appropriate use: </w:t>
+      </w:r>
+    </w:p>
+    <w:p/>
+    <w:p>
+      <w:pPr>
+        <w:pStyle w:val="Heading2"/>
+        <w:numPr>
+          <w:ilvl w:val="0"/>
+          <w:numId w:val="5"/>
+        </w:numPr>
+        <w:spacing w:before="0" w:after="0"/>
+        <w:rPr>
+          <w:rFonts w:asciiTheme="minorHAnsi" w:hAnsiTheme="minorHAnsi" w:cstheme="minorBidi"/>
+          <w:b/>
+          <w:color w:val="auto"/>
+          <w:sz w:val="24"/>
+          <w:szCs w:val="24"/>
+        </w:rPr>
+      </w:pPr>
+      <w:r>
+        <w:rPr>
+          <w:rFonts w:asciiTheme="minorHAnsi" w:hAnsiTheme="minorHAnsi" w:cstheme="minorBidi"/>
+          <w:color w:val="auto"/>
+          <w:sz w:val="24"/>
+          <w:szCs w:val="24"/>
+        </w:rPr>
+        <w:t>2 Primitive data structures</w:t>
+      </w:r>
+    </w:p>
+    <w:p>
+      <w:pPr>
+        <w:pStyle w:val="Heading2"/>
+        <w:numPr>
+          <w:ilvl w:val="0"/>
+          <w:numId w:val="5"/>
+        </w:numPr>
+        <w:spacing w:before="0" w:after="0"/>
+        <w:rPr>
+          <w:rFonts w:asciiTheme="minorHAnsi" w:hAnsiTheme="minorHAnsi" w:cstheme="minorBidi"/>
+          <w:b/>
+          <w:color w:val="auto"/>
+          <w:sz w:val="24"/>
+          <w:szCs w:val="24"/>
+        </w:rPr>
+      </w:pPr>
+      <w:r>
+        <w:rPr>
+          <w:rFonts w:asciiTheme="minorHAnsi" w:hAnsiTheme="minorHAnsi" w:cstheme="minorBidi"/>
+          <w:color w:val="auto"/>
+          <w:sz w:val="24"/>
+          <w:szCs w:val="24"/>
+        </w:rPr>
+        <w:t xml:space="preserve">2 </w:t>
+      </w:r>
+      <w:bookmarkStart w:id="3" w:name="_Int_BEt1EVmE"/>
+      <w:proofErr w:type="gramStart"/>
+      <w:r>
+        <w:rPr>
+          <w:rFonts w:asciiTheme="minorHAnsi" w:hAnsiTheme="minorHAnsi" w:cstheme="minorBidi"/>
+          <w:color w:val="auto"/>
+          <w:sz w:val="24"/>
+          <w:szCs w:val="24"/>
+        </w:rPr>
+        <w:t>Non-primitive</w:t>
+      </w:r>
+      <w:bookmarkEnd w:id="3"/>
+      <w:proofErr w:type="gramEnd"/>
+      <w:r>
+        <w:rPr>
+          <w:rFonts w:asciiTheme="minorHAnsi" w:hAnsiTheme="minorHAnsi" w:cstheme="minorBidi"/>
+          <w:color w:val="auto"/>
+          <w:sz w:val="24"/>
+          <w:szCs w:val="24"/>
+        </w:rPr>
+        <w:t xml:space="preserve"> linear data structures</w:t>
+      </w:r>
+    </w:p>
+    <w:p>
+      <w:pPr>
+        <w:pStyle w:val="Heading2"/>
+        <w:numPr>
+          <w:ilvl w:val="0"/>
+          <w:numId w:val="5"/>
+        </w:numPr>
+        <w:spacing w:before="0" w:after="0"/>
+        <w:rPr>
+          <w:rFonts w:asciiTheme="minorHAnsi" w:hAnsiTheme="minorHAnsi" w:cstheme="minorBidi"/>
+          <w:b/>
+          <w:color w:val="auto"/>
+          <w:sz w:val="24"/>
+          <w:szCs w:val="24"/>
+        </w:rPr>
+      </w:pPr>
+      <w:r>
+        <w:rPr>
+          <w:rFonts w:asciiTheme="minorHAnsi" w:hAnsiTheme="minorHAnsi" w:cstheme="minorBidi"/>
+          <w:color w:val="auto"/>
+          <w:sz w:val="24"/>
+          <w:szCs w:val="24"/>
+        </w:rPr>
+        <w:t xml:space="preserve">1 </w:t>
+      </w:r>
+      <w:bookmarkStart w:id="4" w:name="_Int_qSrMjiG9"/>
+      <w:proofErr w:type="gramStart"/>
+      <w:r>
+        <w:rPr>
+          <w:rFonts w:asciiTheme="minorHAnsi" w:hAnsiTheme="minorHAnsi" w:cstheme="minorBidi"/>
+          <w:color w:val="auto"/>
+          <w:sz w:val="24"/>
+          <w:szCs w:val="24"/>
+        </w:rPr>
+        <w:t>Non-primitive</w:t>
+      </w:r>
+      <w:bookmarkEnd w:id="4"/>
+      <w:proofErr w:type="gramEnd"/>
+      <w:r>
+        <w:rPr>
+          <w:rFonts w:asciiTheme="minorHAnsi" w:hAnsiTheme="minorHAnsi" w:cstheme="minorBidi"/>
+          <w:color w:val="auto"/>
+          <w:sz w:val="24"/>
+          <w:szCs w:val="24"/>
+        </w:rPr>
+        <w:t xml:space="preserve"> non-linear data structures</w:t>
+      </w:r>
+    </w:p>
+    <w:p>
+      <w:pPr>
+        <w:pStyle w:val="Heading2"/>
+        <w:spacing w:before="0" w:after="0"/>
+        <w:ind w:left="720"/>
+        <w:rPr>
+          <w:rFonts w:asciiTheme="minorHAnsi" w:hAnsiTheme="minorHAnsi" w:cstheme="minorBidi"/>
+          <w:b/>
+          <w:color w:val="auto"/>
+          <w:sz w:val="24"/>
+          <w:szCs w:val="24"/>
+        </w:rPr>
+      </w:pPr>
+      <w:r>
+        <w:rPr>
+          <w:rFonts w:asciiTheme="minorHAnsi" w:hAnsiTheme="minorHAnsi" w:cstheme="minorBidi"/>
+          <w:color w:val="auto"/>
+          <w:sz w:val="24"/>
+          <w:szCs w:val="24"/>
+        </w:rPr>
+        <w:t xml:space="preserve"> </w:t>
+      </w:r>
+    </w:p>
+    <w:p>
+      <w:pPr>
+        <w:spacing w:after="0"/>
+      </w:pPr>
+    </w:p>
+    <w:p>
+      <w:pPr>
+        <w:pStyle w:val="ListParagraph"/>
+        <w:numPr>
+          <w:ilvl w:val="0"/>
+          <w:numId w:val="6"/>
+        </w:numPr>
+        <w:spacing w:after="120" w:line="259" w:lineRule="auto"/>
+        <w:rPr>
+          <w:b/>
+          <w:bCs/>
+          <w:color w:val="7F7F7F" w:themeColor="text1" w:themeTint="80"/>
+        </w:rPr>
+      </w:pPr>
+      <w:r>
+        <w:rPr>
+          <w:b/>
+          <w:bCs/>
+        </w:rPr>
+        <w:t>Estimated 1-2 pages.</w:t>
+      </w:r>
+    </w:p>
+    <w:p>
+      <w:pPr>
+        <w:pStyle w:val="ListParagraph"/>
+        <w:rPr>
+          <w:b/>
+          <w:bCs/>
+        </w:rPr>
+      </w:pPr>
+    </w:p>
+    <w:p>
+      <w:pPr>
+        <w:pStyle w:val="ListParagraph"/>
+        <w:rPr>
+          <w:b/>
+          <w:bCs/>
+          <w:sz w:val="22"/>
+          <w:szCs w:val="22"/>
+        </w:rPr>
+      </w:pPr>
+    </w:p>
+    <w:p>
+      <w:pPr>
+        <w:pStyle w:val="ListParagraph"/>
+        <w:rPr>
+          <w:b/>
+          <w:bCs/>
+          <w:sz w:val="22"/>
+          <w:szCs w:val="22"/>
+        </w:rPr>
+      </w:pPr>
+    </w:p>
+    <w:p>
+      <w:pPr>
+        <w:pStyle w:val="ListParagraph"/>
+        <w:rPr>
+          <w:b/>
+          <w:bCs/>
+          <w:sz w:val="22"/>
+          <w:szCs w:val="22"/>
+        </w:rPr>
+      </w:pPr>
+    </w:p>
+    <w:p>
+      <w:pPr>
+        <w:pStyle w:val="ListParagraph"/>
+        <w:rPr>
+          <w:b/>
+          <w:bCs/>
+          <w:sz w:val="22"/>
+          <w:szCs w:val="22"/>
+        </w:rPr>
+      </w:pPr>
+    </w:p>
+    <w:p>
+      <w:pPr>
+        <w:pStyle w:val="ListParagraph"/>
+        <w:jc w:val="center"/>
+      </w:pPr>
+      <w:r>
+        <w:rPr>
+          <w:noProof/>
+        </w:rPr>
+        <w:lastRenderedPageBreak/>
+        <w:drawing>
+          <wp:inline distT="0" distB="0" distL="0" distR="0" wp14:anchorId="2843774B" wp14:editId="5B404DC9">
+            <wp:extent cx="5534686" cy="2551059"/>
+            <wp:effectExtent l="0" t="0" r="0" b="0"/>
+            <wp:docPr id="1489096388" name="Picture 1489096388" descr="A diagram of data structures&#10;&#10;Description automatically generated"/>
+            <wp:cNvGraphicFramePr>
+              <a:graphicFrameLocks xmlns:a="http://schemas.openxmlformats.org/drawingml/2006/main" noChangeAspect="1"/>
+            </wp:cNvGraphicFramePr>
+            <a:graphic xmlns:a="http://schemas.openxmlformats.org/drawingml/2006/main">
+              <a:graphicData uri="http://schemas.openxmlformats.org/drawingml/2006/picture">
+                <pic:pic xmlns:pic="http://schemas.openxmlformats.org/drawingml/2006/picture">
+                  <pic:nvPicPr>
+                    <pic:cNvPr id="1489096388" name="Picture 1489096388" descr="A diagram of data structures&#10;&#10;Description automatically generated"/>
+                    <pic:cNvPicPr/>
+                  </pic:nvPicPr>
+                  <pic:blipFill>
+                    <a:blip r:embed="rId10">
+                      <a:extLst>
+                        <a:ext uri="{28A0092B-C50C-407E-A947-70E740481C1C}">
+                          <a14:useLocalDpi xmlns:a14="http://schemas.microsoft.com/office/drawing/2010/main" val="0"/>
+                        </a:ext>
+                      </a:extLst>
+                    </a:blip>
+                    <a:stretch>
+                      <a:fillRect/>
+                    </a:stretch>
+                  </pic:blipFill>
+                  <pic:spPr>
+                    <a:xfrm>
+                      <a:off x="0" y="0"/>
+                      <a:ext cx="5534686" cy="2551059"/>
+                    </a:xfrm>
+                    <a:prstGeom prst="rect">
+                      <a:avLst/>
+                    </a:prstGeom>
+                  </pic:spPr>
+                </pic:pic>
+              </a:graphicData>
+            </a:graphic>
+          </wp:inline>
+        </w:drawing>
+      </w:r>
+      <w:r>
+        <w:br/>
+      </w:r>
+    </w:p>
+    <w:p>
+      <w:pPr>
         <w:rPr>
           <w:rFonts w:cstheme="minorHAnsi"/>
           <w:b/>
@@ -1642,9 +3457,7 @@
           <w:szCs w:val="22"/>
         </w:rPr>
       </w:pPr>
-    </w:p>
-    <w:p>
-      <w:pPr>
+      <w:r>
         <w:rPr>
           <w:b/>
           <w:bCs/>
@@ -1652,8 +3465,11 @@
           <w:sz w:val="22"/>
           <w:szCs w:val="22"/>
         </w:rPr>
-      </w:pPr>
-      <w:r>
+        <w:br w:type="page"/>
+      </w:r>
+    </w:p>
+    <w:p>
+      <w:pPr>
         <w:rPr>
           <w:b/>
           <w:bCs/>
@@ -1661,8 +3477,7 @@
           <w:sz w:val="22"/>
           <w:szCs w:val="22"/>
         </w:rPr>
-        <w:br w:type="page"/>
-      </w:r>
+      </w:pPr>
     </w:p>
     <w:p/>
     <w:sectPr>
@@ -1675,9 +3490,188 @@
 </w:document>
 </file>
 
+<file path=word/comments.xml><?xml version="1.0" encoding="utf-8"?>
+<w:comments xmlns:wpc="http://schemas.microsoft.com/office/word/2010/wordprocessingCanvas" xmlns:cx="http://schemas.microsoft.com/office/drawing/2014/chartex" xmlns:cx1="http://schemas.microsoft.com/office/drawing/2015/9/8/chartex" xmlns:cx2="http://schemas.microsoft.com/office/drawing/2015/10/21/chartex" xmlns:cx3="http://schemas.microsoft.com/office/drawing/2016/5/9/chartex" xmlns:cx4="http://schemas.microsoft.com/office/drawing/2016/5/10/chartex" xmlns:cx5="http://schemas.microsoft.com/office/drawing/2016/5/11/chartex" xmlns:cx6="http://schemas.microsoft.com/office/drawing/2016/5/12/chartex" xmlns:cx7="http://schemas.microsoft.com/office/drawing/2016/5/13/chartex" xmlns:cx8="http://schemas.microsoft.com/office/drawing/2016/5/14/chartex" xmlns:mc="http://schemas.openxmlformats.org/markup-compatibility/2006" xmlns:aink="http://schemas.microsoft.com/office/drawing/2016/ink" xmlns:am3d="http://schemas.microsoft.com/office/drawing/2017/model3d" xmlns:o="urn:schemas-microsoft-com:office:office" xmlns:oel="http://schemas.microsoft.com/office/2019/extlst" xmlns:r="http://schemas.openxmlformats.org/officeDocument/2006/relationships" xmlns:m="http://schemas.openxmlformats.org/officeDocument/2006/math" xmlns:v="urn:schemas-microsoft-com:vml" xmlns:wp14="http://schemas.microsoft.com/office/word/2010/wordprocessingDrawing" xmlns:wp="http://schemas.openxmlformats.org/drawingml/2006/wordprocessingDrawing" xmlns:w10="urn:schemas-microsoft-com:office:word" xmlns:w="http://schemas.openxmlformats.org/wordprocessingml/2006/main" xmlns:w14="http://schemas.microsoft.com/office/word/2010/wordml" xmlns:w15="http://schemas.microsoft.com/office/word/2012/wordml" xmlns:w16cex="http://schemas.microsoft.com/office/word/2018/wordml/cex" xmlns:w16cid="http://schemas.microsoft.com/office/word/2016/wordml/cid" xmlns:w16="http://schemas.microsoft.com/office/word/2018/wordml" xmlns:w16du="http://schemas.microsoft.com/office/word/2023/wordml/word16du" xmlns:w16sdtdh="http://schemas.microsoft.com/office/word/2020/wordml/sdtdatahash" xmlns:w16se="http://schemas.microsoft.com/office/word/2015/wordml/symex" xmlns:wpg="http://schemas.microsoft.com/office/word/2010/wordprocessingGroup" xmlns:wpi="http://schemas.microsoft.com/office/word/2010/wordprocessingInk" xmlns:wne="http://schemas.microsoft.com/office/word/2006/wordml" xmlns:wps="http://schemas.microsoft.com/office/word/2010/wordprocessingShape" mc:Ignorable="w14 w15 w16se w16cid w16 w16cex w16sdtdh w16du wp14">
+  <w:comment w:id="0" w:author="Beth Mackey" w:date="2024-09-27T13:19:00Z" w:initials="BM">
+    <w:p>
+      <w:r>
+        <w:annotationRef/>
+      </w:r>
+      <w:r>
+        <w:fldChar w:fldCharType="begin"/>
+      </w:r>
+      <w:r>
+        <w:instrText xml:space="preserve"> HYPERLINK "mailto:Joshua.Hompstead@uwe.ac.uk"</w:instrText>
+      </w:r>
+      <w:bookmarkStart w:id="2" w:name="_@_86E0B93B4D634E31AE5E47402799A854Z"/>
+      <w:r>
+        <w:fldChar w:fldCharType="separate"/>
+      </w:r>
+      <w:bookmarkEnd w:id="2"/>
+      <w:r>
+        <w:rPr>
+          <w:noProof/>
+        </w:rPr>
+        <w:t>@Joshua Hompstead</w:t>
+      </w:r>
+      <w:r>
+        <w:fldChar w:fldCharType="end"/>
+      </w:r>
+      <w:r>
+        <w:t xml:space="preserve"> The template is done apart from task 2 if you want to start having a read through</w:t>
+      </w:r>
+    </w:p>
+    <w:p/>
+  </w:comment>
+  <w:comment w:id="1" w:author="Joshua Hompstead" w:date="2024-09-27T18:15:00Z" w:initials="JH">
+    <w:p>
+      <w:r>
+        <w:annotationRef/>
+      </w:r>
+      <w:r>
+        <w:t>Tasks provided look good, in particular Task 1 is a nice primer into what they'll do in GEP and Task 3 gives the student the freedom to discuss what they know best. Task 4 could possibly do with more info, maybe just a reminder of the pathfinding algorithms we expect them to visualize? Or maybe an example of how they might do so</w:t>
+      </w:r>
+    </w:p>
+  </w:comment>
+</w:comments>
+</file>
+
+<file path=word/commentsExtended.xml><?xml version="1.0" encoding="utf-8"?>
+<w15:commentsEx xmlns:wpc="http://schemas.microsoft.com/office/word/2010/wordprocessingCanvas" xmlns:cx="http://schemas.microsoft.com/office/drawing/2014/chartex" xmlns:cx1="http://schemas.microsoft.com/office/drawing/2015/9/8/chartex" xmlns:cx2="http://schemas.microsoft.com/office/drawing/2015/10/21/chartex" xmlns:cx3="http://schemas.microsoft.com/office/drawing/2016/5/9/chartex" xmlns:cx4="http://schemas.microsoft.com/office/drawing/2016/5/10/chartex" xmlns:cx5="http://schemas.microsoft.com/office/drawing/2016/5/11/chartex" xmlns:cx6="http://schemas.microsoft.com/office/drawing/2016/5/12/chartex" xmlns:cx7="http://schemas.microsoft.com/office/drawing/2016/5/13/chartex" xmlns:cx8="http://schemas.microsoft.com/office/drawing/2016/5/14/chartex" xmlns:mc="http://schemas.openxmlformats.org/markup-compatibility/2006" xmlns:aink="http://schemas.microsoft.com/office/drawing/2016/ink" xmlns:am3d="http://schemas.microsoft.com/office/drawing/2017/model3d" xmlns:o="urn:schemas-microsoft-com:office:office" xmlns:oel="http://schemas.microsoft.com/office/2019/extlst" xmlns:r="http://schemas.openxmlformats.org/officeDocument/2006/relationships" xmlns:m="http://schemas.openxmlformats.org/officeDocument/2006/math" xmlns:v="urn:schemas-microsoft-com:vml" xmlns:wp14="http://schemas.microsoft.com/office/word/2010/wordprocessingDrawing" xmlns:wp="http://schemas.openxmlformats.org/drawingml/2006/wordprocessingDrawing" xmlns:w10="urn:schemas-microsoft-com:office:word" xmlns:w="http://schemas.openxmlformats.org/wordprocessingml/2006/main" xmlns:w14="http://schemas.microsoft.com/office/word/2010/wordml" xmlns:w15="http://schemas.microsoft.com/office/word/2012/wordml" xmlns:w16cex="http://schemas.microsoft.com/office/word/2018/wordml/cex" xmlns:w16cid="http://schemas.microsoft.com/office/word/2016/wordml/cid" xmlns:w16="http://schemas.microsoft.com/office/word/2018/wordml" xmlns:w16du="http://schemas.microsoft.com/office/word/2023/wordml/word16du" xmlns:w16sdtdh="http://schemas.microsoft.com/office/word/2020/wordml/sdtdatahash" xmlns:w16se="http://schemas.microsoft.com/office/word/2015/wordml/symex" xmlns:wpg="http://schemas.microsoft.com/office/word/2010/wordprocessingGroup" xmlns:wpi="http://schemas.microsoft.com/office/word/2010/wordprocessingInk" xmlns:wne="http://schemas.microsoft.com/office/word/2006/wordml" xmlns:wps="http://schemas.microsoft.com/office/word/2010/wordprocessingShape" mc:Ignorable="w14 w15 w16se w16cid w16 w16cex w16sdtdh w16du wp14">
+  <w15:commentEx w15:paraId="262744E6" w15:done="1"/>
+  <w15:commentEx w15:paraId="4B8AE194" w15:paraIdParent="262744E6" w15:done="1"/>
+</w15:commentsEx>
+</file>
+
+<file path=word/commentsExtensible.xml><?xml version="1.0" encoding="utf-8"?>
+<w16cex:commentsExtensible xmlns:wpc="http://schemas.microsoft.com/office/word/2010/wordprocessingCanvas" xmlns:cx="http://schemas.microsoft.com/office/drawing/2014/chartex" xmlns:cx1="http://schemas.microsoft.com/office/drawing/2015/9/8/chartex" xmlns:cx2="http://schemas.microsoft.com/office/drawing/2015/10/21/chartex" xmlns:cx3="http://schemas.microsoft.com/office/drawing/2016/5/9/chartex" xmlns:cx4="http://schemas.microsoft.com/office/drawing/2016/5/10/chartex" xmlns:cx5="http://schemas.microsoft.com/office/drawing/2016/5/11/chartex" xmlns:cx6="http://schemas.microsoft.com/office/drawing/2016/5/12/chartex" xmlns:cx7="http://schemas.microsoft.com/office/drawing/2016/5/13/chartex" xmlns:cx8="http://schemas.microsoft.com/office/drawing/2016/5/14/chartex" xmlns:cr="http://schemas.microsoft.com/office/comments/2020/reactions" xmlns:mc="http://schemas.openxmlformats.org/markup-compatibility/2006" xmlns:aink="http://schemas.microsoft.com/office/drawing/2016/ink" xmlns:am3d="http://schemas.microsoft.com/office/drawing/2017/model3d" xmlns:o="urn:schemas-microsoft-com:office:office" xmlns:oel="http://schemas.microsoft.com/office/2019/extlst" xmlns:r="http://schemas.openxmlformats.org/officeDocument/2006/relationships" xmlns:m="http://schemas.openxmlformats.org/officeDocument/2006/math" xmlns:v="urn:schemas-microsoft-com:vml" xmlns:wp14="http://schemas.microsoft.com/office/word/2010/wordprocessingDrawing" xmlns:wp="http://schemas.openxmlformats.org/drawingml/2006/wordprocessingDrawing" xmlns:w10="urn:schemas-microsoft-com:office:word" xmlns:w="http://schemas.openxmlformats.org/wordprocessingml/2006/main" xmlns:w14="http://schemas.microsoft.com/office/word/2010/wordml" xmlns:w15="http://schemas.microsoft.com/office/word/2012/wordml" xmlns:w16cex="http://schemas.microsoft.com/office/word/2018/wordml/cex" xmlns:w16cid="http://schemas.microsoft.com/office/word/2016/wordml/cid" xmlns:w16="http://schemas.microsoft.com/office/word/2018/wordml" xmlns:w16du="http://schemas.microsoft.com/office/word/2023/wordml/word16du" xmlns:w16sdtdh="http://schemas.microsoft.com/office/word/2020/wordml/sdtdatahash" xmlns:w16se="http://schemas.microsoft.com/office/word/2015/wordml/symex" xmlns:wpg="http://schemas.microsoft.com/office/word/2010/wordprocessingGroup" xmlns:wpi="http://schemas.microsoft.com/office/word/2010/wordprocessingInk" xmlns:wne="http://schemas.microsoft.com/office/word/2006/wordml" xmlns:wps="http://schemas.microsoft.com/office/word/2010/wordprocessingShape" mc:Ignorable="w14 w15 w16se w16cid w16 w16cex w16sdtdh cr w16du wp14">
+  <w16cex:commentExtensible w16cex:durableId="5193B61B" w16cex:dateUtc="2024-09-27T12:19:00Z"/>
+  <w16cex:commentExtensible w16cex:durableId="32FA208D" w16cex:dateUtc="2024-09-27T17:15:00Z"/>
+</w16cex:commentsExtensible>
+</file>
+
+<file path=word/commentsIds.xml><?xml version="1.0" encoding="utf-8"?>
+<w16cid:commentsIds xmlns:wpc="http://schemas.microsoft.com/office/word/2010/wordprocessingCanvas" xmlns:cx="http://schemas.microsoft.com/office/drawing/2014/chartex" xmlns:cx1="http://schemas.microsoft.com/office/drawing/2015/9/8/chartex" xmlns:cx2="http://schemas.microsoft.com/office/drawing/2015/10/21/chartex" xmlns:cx3="http://schemas.microsoft.com/office/drawing/2016/5/9/chartex" xmlns:cx4="http://schemas.microsoft.com/office/drawing/2016/5/10/chartex" xmlns:cx5="http://schemas.microsoft.com/office/drawing/2016/5/11/chartex" xmlns:cx6="http://schemas.microsoft.com/office/drawing/2016/5/12/chartex" xmlns:cx7="http://schemas.microsoft.com/office/drawing/2016/5/13/chartex" xmlns:cx8="http://schemas.microsoft.com/office/drawing/2016/5/14/chartex" xmlns:mc="http://schemas.openxmlformats.org/markup-compatibility/2006" xmlns:aink="http://schemas.microsoft.com/office/drawing/2016/ink" xmlns:am3d="http://schemas.microsoft.com/office/drawing/2017/model3d" xmlns:o="urn:schemas-microsoft-com:office:office" xmlns:oel="http://schemas.microsoft.com/office/2019/extlst" xmlns:r="http://schemas.openxmlformats.org/officeDocument/2006/relationships" xmlns:m="http://schemas.openxmlformats.org/officeDocument/2006/math" xmlns:v="urn:schemas-microsoft-com:vml" xmlns:wp14="http://schemas.microsoft.com/office/word/2010/wordprocessingDrawing" xmlns:wp="http://schemas.openxmlformats.org/drawingml/2006/wordprocessingDrawing" xmlns:w10="urn:schemas-microsoft-com:office:word" xmlns:w="http://schemas.openxmlformats.org/wordprocessingml/2006/main" xmlns:w14="http://schemas.microsoft.com/office/word/2010/wordml" xmlns:w15="http://schemas.microsoft.com/office/word/2012/wordml" xmlns:w16cex="http://schemas.microsoft.com/office/word/2018/wordml/cex" xmlns:w16cid="http://schemas.microsoft.com/office/word/2016/wordml/cid" xmlns:w16="http://schemas.microsoft.com/office/word/2018/wordml" xmlns:w16du="http://schemas.microsoft.com/office/word/2023/wordml/word16du" xmlns:w16sdtdh="http://schemas.microsoft.com/office/word/2020/wordml/sdtdatahash" xmlns:w16se="http://schemas.microsoft.com/office/word/2015/wordml/symex" xmlns:wpg="http://schemas.microsoft.com/office/word/2010/wordprocessingGroup" xmlns:wpi="http://schemas.microsoft.com/office/word/2010/wordprocessingInk" xmlns:wne="http://schemas.microsoft.com/office/word/2006/wordml" xmlns:wps="http://schemas.microsoft.com/office/word/2010/wordprocessingShape" mc:Ignorable="w14 w15 w16se w16cid w16 w16cex w16sdtdh w16du wp14">
+  <w16cid:commentId w16cid:paraId="262744E6" w16cid:durableId="5193B61B"/>
+  <w16cid:commentId w16cid:paraId="4B8AE194" w16cid:durableId="32FA208D"/>
+</w16cid:commentsIds>
+</file>
+
 <file path=word/numbering.xml><?xml version="1.0" encoding="utf-8"?>
-<w:numbering xmlns:wpc="http://schemas.microsoft.com/office/word/2010/wordprocessingCanvas" xmlns:cx="http://schemas.microsoft.com/office/drawing/2014/chartex" xmlns:cx1="http://schemas.microsoft.com/office/drawing/2015/9/8/chartex" xmlns:cx2="http://schemas.microsoft.com/office/drawing/2015/10/21/chartex" xmlns:cx3="http://schemas.microsoft.com/office/drawing/2016/5/9/chartex" xmlns:cx4="http://schemas.microsoft.com/office/drawing/2016/5/10/chartex" xmlns:cx5="http://schemas.microsoft.com/office/drawing/2016/5/11/chartex" xmlns:cx6="http://schemas.microsoft.com/office/drawing/2016/5/12/chartex" xmlns:cx7="http://schemas.microsoft.com/office/drawing/2016/5/13/chartex" xmlns:cx8="http://schemas.microsoft.com/office/drawing/2016/5/14/chartex" xmlns:mc="http://schemas.openxmlformats.org/markup-compatibility/2006" xmlns:aink="http://schemas.microsoft.com/office/drawing/2016/ink" xmlns:am3d="http://schemas.microsoft.com/office/drawing/2017/model3d" xmlns:o="urn:schemas-microsoft-com:office:office" xmlns:oel="http://schemas.microsoft.com/office/2019/extlst" xmlns:r="http://schemas.openxmlformats.org/officeDocument/2006/relationships" xmlns:m="http://schemas.openxmlformats.org/officeDocument/2006/math" xmlns:v="urn:schemas-microsoft-com:vml" xmlns:wp14="http://schemas.microsoft.com/office/word/2010/wordprocessingDrawing" xmlns:wp="http://schemas.openxmlformats.org/drawingml/2006/wordprocessingDrawing" xmlns:w10="urn:schemas-microsoft-com:office:word" xmlns:w="http://schemas.openxmlformats.org/wordprocessingml/2006/main" xmlns:w14="http://schemas.microsoft.com/office/word/2010/wordml" xmlns:w15="http://schemas.microsoft.com/office/word/2012/wordml" xmlns:w16cex="http://schemas.microsoft.com/office/word/2018/wordml/cex" xmlns:w16cid="http://schemas.microsoft.com/office/word/2016/wordml/cid" xmlns:w16="http://schemas.microsoft.com/office/word/2018/wordml" xmlns:w16sdtdh="http://schemas.microsoft.com/office/word/2020/wordml/sdtdatahash" xmlns:w16se="http://schemas.microsoft.com/office/word/2015/wordml/symex" xmlns:wpg="http://schemas.microsoft.com/office/word/2010/wordprocessingGroup" xmlns:wpi="http://schemas.microsoft.com/office/word/2010/wordprocessingInk" xmlns:wne="http://schemas.microsoft.com/office/word/2006/wordml" xmlns:wps="http://schemas.microsoft.com/office/word/2010/wordprocessingShape" mc:Ignorable="w14 w15 w16se w16cid w16 w16cex w16sdtdh wp14">
+<w:numbering xmlns:wpc="http://schemas.microsoft.com/office/word/2010/wordprocessingCanvas" xmlns:cx="http://schemas.microsoft.com/office/drawing/2014/chartex" xmlns:cx1="http://schemas.microsoft.com/office/drawing/2015/9/8/chartex" xmlns:cx2="http://schemas.microsoft.com/office/drawing/2015/10/21/chartex" xmlns:cx3="http://schemas.microsoft.com/office/drawing/2016/5/9/chartex" xmlns:cx4="http://schemas.microsoft.com/office/drawing/2016/5/10/chartex" xmlns:cx5="http://schemas.microsoft.com/office/drawing/2016/5/11/chartex" xmlns:cx6="http://schemas.microsoft.com/office/drawing/2016/5/12/chartex" xmlns:cx7="http://schemas.microsoft.com/office/drawing/2016/5/13/chartex" xmlns:cx8="http://schemas.microsoft.com/office/drawing/2016/5/14/chartex" xmlns:mc="http://schemas.openxmlformats.org/markup-compatibility/2006" xmlns:aink="http://schemas.microsoft.com/office/drawing/2016/ink" xmlns:am3d="http://schemas.microsoft.com/office/drawing/2017/model3d" xmlns:o="urn:schemas-microsoft-com:office:office" xmlns:oel="http://schemas.microsoft.com/office/2019/extlst" xmlns:r="http://schemas.openxmlformats.org/officeDocument/2006/relationships" xmlns:m="http://schemas.openxmlformats.org/officeDocument/2006/math" xmlns:v="urn:schemas-microsoft-com:vml" xmlns:wp14="http://schemas.microsoft.com/office/word/2010/wordprocessingDrawing" xmlns:wp="http://schemas.openxmlformats.org/drawingml/2006/wordprocessingDrawing" xmlns:w10="urn:schemas-microsoft-com:office:word" xmlns:w="http://schemas.openxmlformats.org/wordprocessingml/2006/main" xmlns:w14="http://schemas.microsoft.com/office/word/2010/wordml" xmlns:w15="http://schemas.microsoft.com/office/word/2012/wordml" xmlns:w16cex="http://schemas.microsoft.com/office/word/2018/wordml/cex" xmlns:w16cid="http://schemas.microsoft.com/office/word/2016/wordml/cid" xmlns:w16="http://schemas.microsoft.com/office/word/2018/wordml" xmlns:w16du="http://schemas.microsoft.com/office/word/2023/wordml/word16du" xmlns:w16sdtdh="http://schemas.microsoft.com/office/word/2020/wordml/sdtdatahash" xmlns:w16se="http://schemas.microsoft.com/office/word/2015/wordml/symex" xmlns:wpg="http://schemas.microsoft.com/office/word/2010/wordprocessingGroup" xmlns:wpi="http://schemas.microsoft.com/office/word/2010/wordprocessingInk" xmlns:wne="http://schemas.microsoft.com/office/word/2006/wordml" xmlns:wps="http://schemas.microsoft.com/office/word/2010/wordprocessingShape" mc:Ignorable="w14 w15 w16se w16cid w16 w16cex w16sdtdh w16du wp14">
   <w:abstractNum w:abstractNumId="0" w15:restartNumberingAfterBreak="0">
+    <w:nsid w:val="04734CDD"/>
+    <w:multiLevelType w:val="hybridMultilevel"/>
+    <w:tmpl w:val="183AEA6A"/>
+    <w:lvl w:ilvl="0" w:tplc="21F039F0">
+      <w:numFmt w:val="bullet"/>
+      <w:lvlText w:val="-"/>
+      <w:lvlJc w:val="left"/>
+      <w:pPr>
+        <w:ind w:left="720" w:hanging="360"/>
+      </w:pPr>
+      <w:rPr>
+        <w:rFonts w:ascii="Aptos" w:eastAsiaTheme="minorHAnsi" w:hAnsi="Aptos" w:cstheme="minorHAnsi" w:hint="default"/>
+      </w:rPr>
+    </w:lvl>
+    <w:lvl w:ilvl="1" w:tplc="08090003" w:tentative="1">
+      <w:start w:val="1"/>
+      <w:numFmt w:val="bullet"/>
+      <w:lvlText w:val="o"/>
+      <w:lvlJc w:val="left"/>
+      <w:pPr>
+        <w:ind w:left="1440" w:hanging="360"/>
+      </w:pPr>
+      <w:rPr>
+        <w:rFonts w:ascii="Courier New" w:hAnsi="Courier New" w:cs="Courier New" w:hint="default"/>
+      </w:rPr>
+    </w:lvl>
+    <w:lvl w:ilvl="2" w:tplc="08090005" w:tentative="1">
+      <w:start w:val="1"/>
+      <w:numFmt w:val="bullet"/>
+      <w:lvlText w:val=""/>
+      <w:lvlJc w:val="left"/>
+      <w:pPr>
+        <w:ind w:left="2160" w:hanging="360"/>
+      </w:pPr>
+      <w:rPr>
+        <w:rFonts w:ascii="Wingdings" w:hAnsi="Wingdings" w:hint="default"/>
+      </w:rPr>
+    </w:lvl>
+    <w:lvl w:ilvl="3" w:tplc="08090001" w:tentative="1">
+      <w:start w:val="1"/>
+      <w:numFmt w:val="bullet"/>
+      <w:lvlText w:val=""/>
+      <w:lvlJc w:val="left"/>
+      <w:pPr>
+        <w:ind w:left="2880" w:hanging="360"/>
+      </w:pPr>
+      <w:rPr>
+        <w:rFonts w:ascii="Symbol" w:hAnsi="Symbol" w:hint="default"/>
+      </w:rPr>
+    </w:lvl>
+    <w:lvl w:ilvl="4" w:tplc="08090003" w:tentative="1">
+      <w:start w:val="1"/>
+      <w:numFmt w:val="bullet"/>
+      <w:lvlText w:val="o"/>
+      <w:lvlJc w:val="left"/>
+      <w:pPr>
+        <w:ind w:left="3600" w:hanging="360"/>
+      </w:pPr>
+      <w:rPr>
+        <w:rFonts w:ascii="Courier New" w:hAnsi="Courier New" w:cs="Courier New" w:hint="default"/>
+      </w:rPr>
+    </w:lvl>
+    <w:lvl w:ilvl="5" w:tplc="08090005" w:tentative="1">
+      <w:start w:val="1"/>
+      <w:numFmt w:val="bullet"/>
+      <w:lvlText w:val=""/>
+      <w:lvlJc w:val="left"/>
+      <w:pPr>
+        <w:ind w:left="4320" w:hanging="360"/>
+      </w:pPr>
+      <w:rPr>
+        <w:rFonts w:ascii="Wingdings" w:hAnsi="Wingdings" w:hint="default"/>
+      </w:rPr>
+    </w:lvl>
+    <w:lvl w:ilvl="6" w:tplc="08090001" w:tentative="1">
+      <w:start w:val="1"/>
+      <w:numFmt w:val="bullet"/>
+      <w:lvlText w:val=""/>
+      <w:lvlJc w:val="left"/>
+      <w:pPr>
+        <w:ind w:left="5040" w:hanging="360"/>
+      </w:pPr>
+      <w:rPr>
+        <w:rFonts w:ascii="Symbol" w:hAnsi="Symbol" w:hint="default"/>
+      </w:rPr>
+    </w:lvl>
+    <w:lvl w:ilvl="7" w:tplc="08090003" w:tentative="1">
+      <w:start w:val="1"/>
+      <w:numFmt w:val="bullet"/>
+      <w:lvlText w:val="o"/>
+      <w:lvlJc w:val="left"/>
+      <w:pPr>
+        <w:ind w:left="5760" w:hanging="360"/>
+      </w:pPr>
+      <w:rPr>
+        <w:rFonts w:ascii="Courier New" w:hAnsi="Courier New" w:cs="Courier New" w:hint="default"/>
+      </w:rPr>
+    </w:lvl>
+    <w:lvl w:ilvl="8" w:tplc="08090005" w:tentative="1">
+      <w:start w:val="1"/>
+      <w:numFmt w:val="bullet"/>
+      <w:lvlText w:val=""/>
+      <w:lvlJc w:val="left"/>
+      <w:pPr>
+        <w:ind w:left="6480" w:hanging="360"/>
+      </w:pPr>
+      <w:rPr>
+        <w:rFonts w:ascii="Wingdings" w:hAnsi="Wingdings" w:hint="default"/>
+      </w:rPr>
+    </w:lvl>
+  </w:abstractNum>
+  <w:abstractNum w:abstractNumId="1" w15:restartNumberingAfterBreak="0">
     <w:nsid w:val="14C866F0"/>
     <w:multiLevelType w:val="hybridMultilevel"/>
     <w:tmpl w:val="67F6D71E"/>
@@ -1790,7 +3784,457 @@
       </w:rPr>
     </w:lvl>
   </w:abstractNum>
-  <w:abstractNum w:abstractNumId="1" w15:restartNumberingAfterBreak="0">
+  <w:abstractNum w:abstractNumId="2" w15:restartNumberingAfterBreak="0">
+    <w:nsid w:val="1B5006F2"/>
+    <w:multiLevelType w:val="hybridMultilevel"/>
+    <w:tmpl w:val="21D69552"/>
+    <w:lvl w:ilvl="0" w:tplc="FFFFFFFF">
+      <w:start w:val="1"/>
+      <w:numFmt w:val="bullet"/>
+      <w:lvlText w:val=""/>
+      <w:lvlJc w:val="left"/>
+      <w:pPr>
+        <w:ind w:left="720" w:hanging="360"/>
+      </w:pPr>
+      <w:rPr>
+        <w:rFonts w:ascii="Symbol" w:hAnsi="Symbol" w:hint="default"/>
+      </w:rPr>
+    </w:lvl>
+    <w:lvl w:ilvl="1" w:tplc="08090003" w:tentative="1">
+      <w:start w:val="1"/>
+      <w:numFmt w:val="bullet"/>
+      <w:lvlText w:val="o"/>
+      <w:lvlJc w:val="left"/>
+      <w:pPr>
+        <w:ind w:left="1440" w:hanging="360"/>
+      </w:pPr>
+      <w:rPr>
+        <w:rFonts w:ascii="Courier New" w:hAnsi="Courier New" w:cs="Courier New" w:hint="default"/>
+      </w:rPr>
+    </w:lvl>
+    <w:lvl w:ilvl="2" w:tplc="08090005" w:tentative="1">
+      <w:start w:val="1"/>
+      <w:numFmt w:val="bullet"/>
+      <w:lvlText w:val=""/>
+      <w:lvlJc w:val="left"/>
+      <w:pPr>
+        <w:ind w:left="2160" w:hanging="360"/>
+      </w:pPr>
+      <w:rPr>
+        <w:rFonts w:ascii="Wingdings" w:hAnsi="Wingdings" w:hint="default"/>
+      </w:rPr>
+    </w:lvl>
+    <w:lvl w:ilvl="3" w:tplc="08090001" w:tentative="1">
+      <w:start w:val="1"/>
+      <w:numFmt w:val="bullet"/>
+      <w:lvlText w:val=""/>
+      <w:lvlJc w:val="left"/>
+      <w:pPr>
+        <w:ind w:left="2880" w:hanging="360"/>
+      </w:pPr>
+      <w:rPr>
+        <w:rFonts w:ascii="Symbol" w:hAnsi="Symbol" w:hint="default"/>
+      </w:rPr>
+    </w:lvl>
+    <w:lvl w:ilvl="4" w:tplc="08090003" w:tentative="1">
+      <w:start w:val="1"/>
+      <w:numFmt w:val="bullet"/>
+      <w:lvlText w:val="o"/>
+      <w:lvlJc w:val="left"/>
+      <w:pPr>
+        <w:ind w:left="3600" w:hanging="360"/>
+      </w:pPr>
+      <w:rPr>
+        <w:rFonts w:ascii="Courier New" w:hAnsi="Courier New" w:cs="Courier New" w:hint="default"/>
+      </w:rPr>
+    </w:lvl>
+    <w:lvl w:ilvl="5" w:tplc="08090005" w:tentative="1">
+      <w:start w:val="1"/>
+      <w:numFmt w:val="bullet"/>
+      <w:lvlText w:val=""/>
+      <w:lvlJc w:val="left"/>
+      <w:pPr>
+        <w:ind w:left="4320" w:hanging="360"/>
+      </w:pPr>
+      <w:rPr>
+        <w:rFonts w:ascii="Wingdings" w:hAnsi="Wingdings" w:hint="default"/>
+      </w:rPr>
+    </w:lvl>
+    <w:lvl w:ilvl="6" w:tplc="08090001" w:tentative="1">
+      <w:start w:val="1"/>
+      <w:numFmt w:val="bullet"/>
+      <w:lvlText w:val=""/>
+      <w:lvlJc w:val="left"/>
+      <w:pPr>
+        <w:ind w:left="5040" w:hanging="360"/>
+      </w:pPr>
+      <w:rPr>
+        <w:rFonts w:ascii="Symbol" w:hAnsi="Symbol" w:hint="default"/>
+      </w:rPr>
+    </w:lvl>
+    <w:lvl w:ilvl="7" w:tplc="08090003" w:tentative="1">
+      <w:start w:val="1"/>
+      <w:numFmt w:val="bullet"/>
+      <w:lvlText w:val="o"/>
+      <w:lvlJc w:val="left"/>
+      <w:pPr>
+        <w:ind w:left="5760" w:hanging="360"/>
+      </w:pPr>
+      <w:rPr>
+        <w:rFonts w:ascii="Courier New" w:hAnsi="Courier New" w:cs="Courier New" w:hint="default"/>
+      </w:rPr>
+    </w:lvl>
+    <w:lvl w:ilvl="8" w:tplc="08090005" w:tentative="1">
+      <w:start w:val="1"/>
+      <w:numFmt w:val="bullet"/>
+      <w:lvlText w:val=""/>
+      <w:lvlJc w:val="left"/>
+      <w:pPr>
+        <w:ind w:left="6480" w:hanging="360"/>
+      </w:pPr>
+      <w:rPr>
+        <w:rFonts w:ascii="Wingdings" w:hAnsi="Wingdings" w:hint="default"/>
+      </w:rPr>
+    </w:lvl>
+  </w:abstractNum>
+  <w:abstractNum w:abstractNumId="3" w15:restartNumberingAfterBreak="0">
+    <w:nsid w:val="355659C9"/>
+    <w:multiLevelType w:val="hybridMultilevel"/>
+    <w:tmpl w:val="7500FB5C"/>
+    <w:lvl w:ilvl="0" w:tplc="08090001">
+      <w:start w:val="1"/>
+      <w:numFmt w:val="bullet"/>
+      <w:lvlText w:val=""/>
+      <w:lvlJc w:val="left"/>
+      <w:pPr>
+        <w:ind w:left="720" w:hanging="360"/>
+      </w:pPr>
+      <w:rPr>
+        <w:rFonts w:ascii="Symbol" w:hAnsi="Symbol" w:hint="default"/>
+      </w:rPr>
+    </w:lvl>
+    <w:lvl w:ilvl="1" w:tplc="08090003" w:tentative="1">
+      <w:start w:val="1"/>
+      <w:numFmt w:val="bullet"/>
+      <w:lvlText w:val="o"/>
+      <w:lvlJc w:val="left"/>
+      <w:pPr>
+        <w:ind w:left="1440" w:hanging="360"/>
+      </w:pPr>
+      <w:rPr>
+        <w:rFonts w:ascii="Courier New" w:hAnsi="Courier New" w:cs="Courier New" w:hint="default"/>
+      </w:rPr>
+    </w:lvl>
+    <w:lvl w:ilvl="2" w:tplc="08090005" w:tentative="1">
+      <w:start w:val="1"/>
+      <w:numFmt w:val="bullet"/>
+      <w:lvlText w:val=""/>
+      <w:lvlJc w:val="left"/>
+      <w:pPr>
+        <w:ind w:left="2160" w:hanging="360"/>
+      </w:pPr>
+      <w:rPr>
+        <w:rFonts w:ascii="Wingdings" w:hAnsi="Wingdings" w:hint="default"/>
+      </w:rPr>
+    </w:lvl>
+    <w:lvl w:ilvl="3" w:tplc="08090001" w:tentative="1">
+      <w:start w:val="1"/>
+      <w:numFmt w:val="bullet"/>
+      <w:lvlText w:val=""/>
+      <w:lvlJc w:val="left"/>
+      <w:pPr>
+        <w:ind w:left="2880" w:hanging="360"/>
+      </w:pPr>
+      <w:rPr>
+        <w:rFonts w:ascii="Symbol" w:hAnsi="Symbol" w:hint="default"/>
+      </w:rPr>
+    </w:lvl>
+    <w:lvl w:ilvl="4" w:tplc="08090003" w:tentative="1">
+      <w:start w:val="1"/>
+      <w:numFmt w:val="bullet"/>
+      <w:lvlText w:val="o"/>
+      <w:lvlJc w:val="left"/>
+      <w:pPr>
+        <w:ind w:left="3600" w:hanging="360"/>
+      </w:pPr>
+      <w:rPr>
+        <w:rFonts w:ascii="Courier New" w:hAnsi="Courier New" w:cs="Courier New" w:hint="default"/>
+      </w:rPr>
+    </w:lvl>
+    <w:lvl w:ilvl="5" w:tplc="08090005" w:tentative="1">
+      <w:start w:val="1"/>
+      <w:numFmt w:val="bullet"/>
+      <w:lvlText w:val=""/>
+      <w:lvlJc w:val="left"/>
+      <w:pPr>
+        <w:ind w:left="4320" w:hanging="360"/>
+      </w:pPr>
+      <w:rPr>
+        <w:rFonts w:ascii="Wingdings" w:hAnsi="Wingdings" w:hint="default"/>
+      </w:rPr>
+    </w:lvl>
+    <w:lvl w:ilvl="6" w:tplc="08090001" w:tentative="1">
+      <w:start w:val="1"/>
+      <w:numFmt w:val="bullet"/>
+      <w:lvlText w:val=""/>
+      <w:lvlJc w:val="left"/>
+      <w:pPr>
+        <w:ind w:left="5040" w:hanging="360"/>
+      </w:pPr>
+      <w:rPr>
+        <w:rFonts w:ascii="Symbol" w:hAnsi="Symbol" w:hint="default"/>
+      </w:rPr>
+    </w:lvl>
+    <w:lvl w:ilvl="7" w:tplc="08090003" w:tentative="1">
+      <w:start w:val="1"/>
+      <w:numFmt w:val="bullet"/>
+      <w:lvlText w:val="o"/>
+      <w:lvlJc w:val="left"/>
+      <w:pPr>
+        <w:ind w:left="5760" w:hanging="360"/>
+      </w:pPr>
+      <w:rPr>
+        <w:rFonts w:ascii="Courier New" w:hAnsi="Courier New" w:cs="Courier New" w:hint="default"/>
+      </w:rPr>
+    </w:lvl>
+    <w:lvl w:ilvl="8" w:tplc="08090005" w:tentative="1">
+      <w:start w:val="1"/>
+      <w:numFmt w:val="bullet"/>
+      <w:lvlText w:val=""/>
+      <w:lvlJc w:val="left"/>
+      <w:pPr>
+        <w:ind w:left="6480" w:hanging="360"/>
+      </w:pPr>
+      <w:rPr>
+        <w:rFonts w:ascii="Wingdings" w:hAnsi="Wingdings" w:hint="default"/>
+      </w:rPr>
+    </w:lvl>
+  </w:abstractNum>
+  <w:abstractNum w:abstractNumId="4" w15:restartNumberingAfterBreak="0">
+    <w:nsid w:val="4B76284E"/>
+    <w:multiLevelType w:val="hybridMultilevel"/>
+    <w:tmpl w:val="8540884A"/>
+    <w:lvl w:ilvl="0" w:tplc="C1EE77D4">
+      <w:numFmt w:val="bullet"/>
+      <w:lvlText w:val="-"/>
+      <w:lvlJc w:val="left"/>
+      <w:pPr>
+        <w:ind w:left="720" w:hanging="360"/>
+      </w:pPr>
+      <w:rPr>
+        <w:rFonts w:ascii="Aptos" w:eastAsiaTheme="minorHAnsi" w:hAnsi="Aptos" w:cstheme="minorHAnsi" w:hint="default"/>
+      </w:rPr>
+    </w:lvl>
+    <w:lvl w:ilvl="1" w:tplc="08090003" w:tentative="1">
+      <w:start w:val="1"/>
+      <w:numFmt w:val="bullet"/>
+      <w:lvlText w:val="o"/>
+      <w:lvlJc w:val="left"/>
+      <w:pPr>
+        <w:ind w:left="1440" w:hanging="360"/>
+      </w:pPr>
+      <w:rPr>
+        <w:rFonts w:ascii="Courier New" w:hAnsi="Courier New" w:cs="Courier New" w:hint="default"/>
+      </w:rPr>
+    </w:lvl>
+    <w:lvl w:ilvl="2" w:tplc="08090005" w:tentative="1">
+      <w:start w:val="1"/>
+      <w:numFmt w:val="bullet"/>
+      <w:lvlText w:val=""/>
+      <w:lvlJc w:val="left"/>
+      <w:pPr>
+        <w:ind w:left="2160" w:hanging="360"/>
+      </w:pPr>
+      <w:rPr>
+        <w:rFonts w:ascii="Wingdings" w:hAnsi="Wingdings" w:hint="default"/>
+      </w:rPr>
+    </w:lvl>
+    <w:lvl w:ilvl="3" w:tplc="08090001" w:tentative="1">
+      <w:start w:val="1"/>
+      <w:numFmt w:val="bullet"/>
+      <w:lvlText w:val=""/>
+      <w:lvlJc w:val="left"/>
+      <w:pPr>
+        <w:ind w:left="2880" w:hanging="360"/>
+      </w:pPr>
+      <w:rPr>
+        <w:rFonts w:ascii="Symbol" w:hAnsi="Symbol" w:hint="default"/>
+      </w:rPr>
+    </w:lvl>
+    <w:lvl w:ilvl="4" w:tplc="08090003" w:tentative="1">
+      <w:start w:val="1"/>
+      <w:numFmt w:val="bullet"/>
+      <w:lvlText w:val="o"/>
+      <w:lvlJc w:val="left"/>
+      <w:pPr>
+        <w:ind w:left="3600" w:hanging="360"/>
+      </w:pPr>
+      <w:rPr>
+        <w:rFonts w:ascii="Courier New" w:hAnsi="Courier New" w:cs="Courier New" w:hint="default"/>
+      </w:rPr>
+    </w:lvl>
+    <w:lvl w:ilvl="5" w:tplc="08090005" w:tentative="1">
+      <w:start w:val="1"/>
+      <w:numFmt w:val="bullet"/>
+      <w:lvlText w:val=""/>
+      <w:lvlJc w:val="left"/>
+      <w:pPr>
+        <w:ind w:left="4320" w:hanging="360"/>
+      </w:pPr>
+      <w:rPr>
+        <w:rFonts w:ascii="Wingdings" w:hAnsi="Wingdings" w:hint="default"/>
+      </w:rPr>
+    </w:lvl>
+    <w:lvl w:ilvl="6" w:tplc="08090001" w:tentative="1">
+      <w:start w:val="1"/>
+      <w:numFmt w:val="bullet"/>
+      <w:lvlText w:val=""/>
+      <w:lvlJc w:val="left"/>
+      <w:pPr>
+        <w:ind w:left="5040" w:hanging="360"/>
+      </w:pPr>
+      <w:rPr>
+        <w:rFonts w:ascii="Symbol" w:hAnsi="Symbol" w:hint="default"/>
+      </w:rPr>
+    </w:lvl>
+    <w:lvl w:ilvl="7" w:tplc="08090003" w:tentative="1">
+      <w:start w:val="1"/>
+      <w:numFmt w:val="bullet"/>
+      <w:lvlText w:val="o"/>
+      <w:lvlJc w:val="left"/>
+      <w:pPr>
+        <w:ind w:left="5760" w:hanging="360"/>
+      </w:pPr>
+      <w:rPr>
+        <w:rFonts w:ascii="Courier New" w:hAnsi="Courier New" w:cs="Courier New" w:hint="default"/>
+      </w:rPr>
+    </w:lvl>
+    <w:lvl w:ilvl="8" w:tplc="08090005" w:tentative="1">
+      <w:start w:val="1"/>
+      <w:numFmt w:val="bullet"/>
+      <w:lvlText w:val=""/>
+      <w:lvlJc w:val="left"/>
+      <w:pPr>
+        <w:ind w:left="6480" w:hanging="360"/>
+      </w:pPr>
+      <w:rPr>
+        <w:rFonts w:ascii="Wingdings" w:hAnsi="Wingdings" w:hint="default"/>
+      </w:rPr>
+    </w:lvl>
+  </w:abstractNum>
+  <w:abstractNum w:abstractNumId="5" w15:restartNumberingAfterBreak="0">
+    <w:nsid w:val="4FDB3DF1"/>
+    <w:multiLevelType w:val="hybridMultilevel"/>
+    <w:tmpl w:val="E160A27E"/>
+    <w:lvl w:ilvl="0" w:tplc="522A8416">
+      <w:numFmt w:val="bullet"/>
+      <w:lvlText w:val="-"/>
+      <w:lvlJc w:val="left"/>
+      <w:pPr>
+        <w:ind w:left="720" w:hanging="360"/>
+      </w:pPr>
+      <w:rPr>
+        <w:rFonts w:ascii="Aptos" w:eastAsiaTheme="minorHAnsi" w:hAnsi="Aptos" w:cstheme="minorHAnsi" w:hint="default"/>
+      </w:rPr>
+    </w:lvl>
+    <w:lvl w:ilvl="1" w:tplc="08090003" w:tentative="1">
+      <w:start w:val="1"/>
+      <w:numFmt w:val="bullet"/>
+      <w:lvlText w:val="o"/>
+      <w:lvlJc w:val="left"/>
+      <w:pPr>
+        <w:ind w:left="1440" w:hanging="360"/>
+      </w:pPr>
+      <w:rPr>
+        <w:rFonts w:ascii="Courier New" w:hAnsi="Courier New" w:cs="Courier New" w:hint="default"/>
+      </w:rPr>
+    </w:lvl>
+    <w:lvl w:ilvl="2" w:tplc="08090005" w:tentative="1">
+      <w:start w:val="1"/>
+      <w:numFmt w:val="bullet"/>
+      <w:lvlText w:val=""/>
+      <w:lvlJc w:val="left"/>
+      <w:pPr>
+        <w:ind w:left="2160" w:hanging="360"/>
+      </w:pPr>
+      <w:rPr>
+        <w:rFonts w:ascii="Wingdings" w:hAnsi="Wingdings" w:hint="default"/>
+      </w:rPr>
+    </w:lvl>
+    <w:lvl w:ilvl="3" w:tplc="08090001" w:tentative="1">
+      <w:start w:val="1"/>
+      <w:numFmt w:val="bullet"/>
+      <w:lvlText w:val=""/>
+      <w:lvlJc w:val="left"/>
+      <w:pPr>
+        <w:ind w:left="2880" w:hanging="360"/>
+      </w:pPr>
+      <w:rPr>
+        <w:rFonts w:ascii="Symbol" w:hAnsi="Symbol" w:hint="default"/>
+      </w:rPr>
+    </w:lvl>
+    <w:lvl w:ilvl="4" w:tplc="08090003" w:tentative="1">
+      <w:start w:val="1"/>
+      <w:numFmt w:val="bullet"/>
+      <w:lvlText w:val="o"/>
+      <w:lvlJc w:val="left"/>
+      <w:pPr>
+        <w:ind w:left="3600" w:hanging="360"/>
+      </w:pPr>
+      <w:rPr>
+        <w:rFonts w:ascii="Courier New" w:hAnsi="Courier New" w:cs="Courier New" w:hint="default"/>
+      </w:rPr>
+    </w:lvl>
+    <w:lvl w:ilvl="5" w:tplc="08090005" w:tentative="1">
+      <w:start w:val="1"/>
+      <w:numFmt w:val="bullet"/>
+      <w:lvlText w:val=""/>
+      <w:lvlJc w:val="left"/>
+      <w:pPr>
+        <w:ind w:left="4320" w:hanging="360"/>
+      </w:pPr>
+      <w:rPr>
+        <w:rFonts w:ascii="Wingdings" w:hAnsi="Wingdings" w:hint="default"/>
+      </w:rPr>
+    </w:lvl>
+    <w:lvl w:ilvl="6" w:tplc="08090001" w:tentative="1">
+      <w:start w:val="1"/>
+      <w:numFmt w:val="bullet"/>
+      <w:lvlText w:val=""/>
+      <w:lvlJc w:val="left"/>
+      <w:pPr>
+        <w:ind w:left="5040" w:hanging="360"/>
+      </w:pPr>
+      <w:rPr>
+        <w:rFonts w:ascii="Symbol" w:hAnsi="Symbol" w:hint="default"/>
+      </w:rPr>
+    </w:lvl>
+    <w:lvl w:ilvl="7" w:tplc="08090003" w:tentative="1">
+      <w:start w:val="1"/>
+      <w:numFmt w:val="bullet"/>
+      <w:lvlText w:val="o"/>
+      <w:lvlJc w:val="left"/>
+      <w:pPr>
+        <w:ind w:left="5760" w:hanging="360"/>
+      </w:pPr>
+      <w:rPr>
+        <w:rFonts w:ascii="Courier New" w:hAnsi="Courier New" w:cs="Courier New" w:hint="default"/>
+      </w:rPr>
+    </w:lvl>
+    <w:lvl w:ilvl="8" w:tplc="08090005" w:tentative="1">
+      <w:start w:val="1"/>
+      <w:numFmt w:val="bullet"/>
+      <w:lvlText w:val=""/>
+      <w:lvlJc w:val="left"/>
+      <w:pPr>
+        <w:ind w:left="6480" w:hanging="360"/>
+      </w:pPr>
+      <w:rPr>
+        <w:rFonts w:ascii="Wingdings" w:hAnsi="Wingdings" w:hint="default"/>
+      </w:rPr>
+    </w:lvl>
+  </w:abstractNum>
+  <w:abstractNum w:abstractNumId="6" w15:restartNumberingAfterBreak="0">
     <w:nsid w:val="5EDCF7A2"/>
     <w:multiLevelType w:val="hybridMultilevel"/>
     <w:tmpl w:val="FCA4C5F0"/>
@@ -1903,7 +4347,120 @@
       </w:rPr>
     </w:lvl>
   </w:abstractNum>
-  <w:abstractNum w:abstractNumId="2" w15:restartNumberingAfterBreak="0">
+  <w:abstractNum w:abstractNumId="7" w15:restartNumberingAfterBreak="0">
+    <w:nsid w:val="623E0528"/>
+    <w:multiLevelType w:val="hybridMultilevel"/>
+    <w:tmpl w:val="81F069B0"/>
+    <w:lvl w:ilvl="0" w:tplc="FB464F02">
+      <w:start w:val="1"/>
+      <w:numFmt w:val="bullet"/>
+      <w:lvlText w:val=""/>
+      <w:lvlJc w:val="left"/>
+      <w:pPr>
+        <w:ind w:left="720" w:hanging="360"/>
+      </w:pPr>
+      <w:rPr>
+        <w:rFonts w:ascii="Symbol" w:hAnsi="Symbol" w:hint="default"/>
+      </w:rPr>
+    </w:lvl>
+    <w:lvl w:ilvl="1" w:tplc="5F2E0664">
+      <w:start w:val="1"/>
+      <w:numFmt w:val="bullet"/>
+      <w:lvlText w:val="o"/>
+      <w:lvlJc w:val="left"/>
+      <w:pPr>
+        <w:ind w:left="1440" w:hanging="360"/>
+      </w:pPr>
+      <w:rPr>
+        <w:rFonts w:ascii="Courier New" w:hAnsi="Courier New" w:hint="default"/>
+      </w:rPr>
+    </w:lvl>
+    <w:lvl w:ilvl="2" w:tplc="8BEEB2DE">
+      <w:start w:val="1"/>
+      <w:numFmt w:val="bullet"/>
+      <w:lvlText w:val=""/>
+      <w:lvlJc w:val="left"/>
+      <w:pPr>
+        <w:ind w:left="2160" w:hanging="360"/>
+      </w:pPr>
+      <w:rPr>
+        <w:rFonts w:ascii="Wingdings" w:hAnsi="Wingdings" w:hint="default"/>
+      </w:rPr>
+    </w:lvl>
+    <w:lvl w:ilvl="3" w:tplc="7CBCAC90">
+      <w:start w:val="1"/>
+      <w:numFmt w:val="bullet"/>
+      <w:lvlText w:val=""/>
+      <w:lvlJc w:val="left"/>
+      <w:pPr>
+        <w:ind w:left="2880" w:hanging="360"/>
+      </w:pPr>
+      <w:rPr>
+        <w:rFonts w:ascii="Symbol" w:hAnsi="Symbol" w:hint="default"/>
+      </w:rPr>
+    </w:lvl>
+    <w:lvl w:ilvl="4" w:tplc="A0F2ECFA">
+      <w:start w:val="1"/>
+      <w:numFmt w:val="bullet"/>
+      <w:lvlText w:val="o"/>
+      <w:lvlJc w:val="left"/>
+      <w:pPr>
+        <w:ind w:left="3600" w:hanging="360"/>
+      </w:pPr>
+      <w:rPr>
+        <w:rFonts w:ascii="Courier New" w:hAnsi="Courier New" w:hint="default"/>
+      </w:rPr>
+    </w:lvl>
+    <w:lvl w:ilvl="5" w:tplc="F2122D6C">
+      <w:start w:val="1"/>
+      <w:numFmt w:val="bullet"/>
+      <w:lvlText w:val=""/>
+      <w:lvlJc w:val="left"/>
+      <w:pPr>
+        <w:ind w:left="4320" w:hanging="360"/>
+      </w:pPr>
+      <w:rPr>
+        <w:rFonts w:ascii="Wingdings" w:hAnsi="Wingdings" w:hint="default"/>
+      </w:rPr>
+    </w:lvl>
+    <w:lvl w:ilvl="6" w:tplc="D910DFDC">
+      <w:start w:val="1"/>
+      <w:numFmt w:val="bullet"/>
+      <w:lvlText w:val=""/>
+      <w:lvlJc w:val="left"/>
+      <w:pPr>
+        <w:ind w:left="5040" w:hanging="360"/>
+      </w:pPr>
+      <w:rPr>
+        <w:rFonts w:ascii="Symbol" w:hAnsi="Symbol" w:hint="default"/>
+      </w:rPr>
+    </w:lvl>
+    <w:lvl w:ilvl="7" w:tplc="A31A90E4">
+      <w:start w:val="1"/>
+      <w:numFmt w:val="bullet"/>
+      <w:lvlText w:val="o"/>
+      <w:lvlJc w:val="left"/>
+      <w:pPr>
+        <w:ind w:left="5760" w:hanging="360"/>
+      </w:pPr>
+      <w:rPr>
+        <w:rFonts w:ascii="Courier New" w:hAnsi="Courier New" w:hint="default"/>
+      </w:rPr>
+    </w:lvl>
+    <w:lvl w:ilvl="8" w:tplc="E8B4BDBA">
+      <w:start w:val="1"/>
+      <w:numFmt w:val="bullet"/>
+      <w:lvlText w:val=""/>
+      <w:lvlJc w:val="left"/>
+      <w:pPr>
+        <w:ind w:left="6480" w:hanging="360"/>
+      </w:pPr>
+      <w:rPr>
+        <w:rFonts w:ascii="Wingdings" w:hAnsi="Wingdings" w:hint="default"/>
+      </w:rPr>
+    </w:lvl>
+  </w:abstractNum>
+  <w:abstractNum w:abstractNumId="8" w15:restartNumberingAfterBreak="0">
     <w:nsid w:val="7ADD024A"/>
     <w:multiLevelType w:val="hybridMultilevel"/>
     <w:tmpl w:val="F3D00D36"/>
@@ -2017,19 +4574,48 @@
     </w:lvl>
   </w:abstractNum>
   <w:num w:numId="1" w16cid:durableId="1117797235">
+    <w:abstractNumId w:val="6"/>
+  </w:num>
+  <w:num w:numId="2" w16cid:durableId="1190022798">
+    <w:abstractNumId w:val="8"/>
+  </w:num>
+  <w:num w:numId="3" w16cid:durableId="978607764">
     <w:abstractNumId w:val="1"/>
   </w:num>
-  <w:num w:numId="2" w16cid:durableId="1190022798">
+  <w:num w:numId="4" w16cid:durableId="1941569563">
+    <w:abstractNumId w:val="3"/>
+  </w:num>
+  <w:num w:numId="5" w16cid:durableId="1197542794">
+    <w:abstractNumId w:val="7"/>
+  </w:num>
+  <w:num w:numId="6" w16cid:durableId="996763738">
     <w:abstractNumId w:val="2"/>
   </w:num>
-  <w:num w:numId="3" w16cid:durableId="978607764">
+  <w:num w:numId="7" w16cid:durableId="999306597">
+    <w:abstractNumId w:val="5"/>
+  </w:num>
+  <w:num w:numId="8" w16cid:durableId="1484201357">
+    <w:abstractNumId w:val="4"/>
+  </w:num>
+  <w:num w:numId="9" w16cid:durableId="1645621040">
     <w:abstractNumId w:val="0"/>
   </w:num>
 </w:numbering>
 </file>
 
+<file path=word/people.xml><?xml version="1.0" encoding="utf-8"?>
+<w15:people xmlns:wpc="http://schemas.microsoft.com/office/word/2010/wordprocessingCanvas" xmlns:cx="http://schemas.microsoft.com/office/drawing/2014/chartex" xmlns:cx1="http://schemas.microsoft.com/office/drawing/2015/9/8/chartex" xmlns:cx2="http://schemas.microsoft.com/office/drawing/2015/10/21/chartex" xmlns:cx3="http://schemas.microsoft.com/office/drawing/2016/5/9/chartex" xmlns:cx4="http://schemas.microsoft.com/office/drawing/2016/5/10/chartex" xmlns:cx5="http://schemas.microsoft.com/office/drawing/2016/5/11/chartex" xmlns:cx6="http://schemas.microsoft.com/office/drawing/2016/5/12/chartex" xmlns:cx7="http://schemas.microsoft.com/office/drawing/2016/5/13/chartex" xmlns:cx8="http://schemas.microsoft.com/office/drawing/2016/5/14/chartex" xmlns:mc="http://schemas.openxmlformats.org/markup-compatibility/2006" xmlns:aink="http://schemas.microsoft.com/office/drawing/2016/ink" xmlns:am3d="http://schemas.microsoft.com/office/drawing/2017/model3d" xmlns:o="urn:schemas-microsoft-com:office:office" xmlns:oel="http://schemas.microsoft.com/office/2019/extlst" xmlns:r="http://schemas.openxmlformats.org/officeDocument/2006/relationships" xmlns:m="http://schemas.openxmlformats.org/officeDocument/2006/math" xmlns:v="urn:schemas-microsoft-com:vml" xmlns:wp14="http://schemas.microsoft.com/office/word/2010/wordprocessingDrawing" xmlns:wp="http://schemas.openxmlformats.org/drawingml/2006/wordprocessingDrawing" xmlns:w10="urn:schemas-microsoft-com:office:word" xmlns:w="http://schemas.openxmlformats.org/wordprocessingml/2006/main" xmlns:w14="http://schemas.microsoft.com/office/word/2010/wordml" xmlns:w15="http://schemas.microsoft.com/office/word/2012/wordml" xmlns:w16cex="http://schemas.microsoft.com/office/word/2018/wordml/cex" xmlns:w16cid="http://schemas.microsoft.com/office/word/2016/wordml/cid" xmlns:w16="http://schemas.microsoft.com/office/word/2018/wordml" xmlns:w16du="http://schemas.microsoft.com/office/word/2023/wordml/word16du" xmlns:w16sdtdh="http://schemas.microsoft.com/office/word/2020/wordml/sdtdatahash" xmlns:w16se="http://schemas.microsoft.com/office/word/2015/wordml/symex" xmlns:wpg="http://schemas.microsoft.com/office/word/2010/wordprocessingGroup" xmlns:wpi="http://schemas.microsoft.com/office/word/2010/wordprocessingInk" xmlns:wne="http://schemas.microsoft.com/office/word/2006/wordml" xmlns:wps="http://schemas.microsoft.com/office/word/2010/wordprocessingShape" mc:Ignorable="w14 w15 w16se w16cid w16 w16cex w16sdtdh w16du wp14">
+  <w15:person w15:author="Beth Mackey">
+    <w15:presenceInfo w15:providerId="AD" w15:userId="S::bethany.mackey@uwe.ac.uk::345eea51-3149-4655-a5cb-956d2b975873"/>
+  </w15:person>
+  <w15:person w15:author="Joshua Hompstead">
+    <w15:presenceInfo w15:providerId="AD" w15:userId="S::joshua.hompstead@uwe.ac.uk::7454766c-b6ff-40a9-9c4b-8bf34435ac36"/>
+  </w15:person>
+</w15:people>
+</file>
+
 <file path=word/styles.xml><?xml version="1.0" encoding="utf-8"?>
-<w:styles xmlns:mc="http://schemas.openxmlformats.org/markup-compatibility/2006" xmlns:r="http://schemas.openxmlformats.org/officeDocument/2006/relationships" xmlns:w="http://schemas.openxmlformats.org/wordprocessingml/2006/main" xmlns:w14="http://schemas.microsoft.com/office/word/2010/wordml" xmlns:w15="http://schemas.microsoft.com/office/word/2012/wordml" xmlns:w16cex="http://schemas.microsoft.com/office/word/2018/wordml/cex" xmlns:w16cid="http://schemas.microsoft.com/office/word/2016/wordml/cid" xmlns:w16="http://schemas.microsoft.com/office/word/2018/wordml" xmlns:w16sdtdh="http://schemas.microsoft.com/office/word/2020/wordml/sdtdatahash" xmlns:w16se="http://schemas.microsoft.com/office/word/2015/wordml/symex" mc:Ignorable="w14 w15 w16se w16cid w16 w16cex w16sdtdh">
+<w:styles xmlns:mc="http://schemas.openxmlformats.org/markup-compatibility/2006" xmlns:r="http://schemas.openxmlformats.org/officeDocument/2006/relationships" xmlns:w="http://schemas.openxmlformats.org/wordprocessingml/2006/main" xmlns:w14="http://schemas.microsoft.com/office/word/2010/wordml" xmlns:w15="http://schemas.microsoft.com/office/word/2012/wordml" xmlns:w16cex="http://schemas.microsoft.com/office/word/2018/wordml/cex" xmlns:w16cid="http://schemas.microsoft.com/office/word/2016/wordml/cid" xmlns:w16="http://schemas.microsoft.com/office/word/2018/wordml" xmlns:w16du="http://schemas.microsoft.com/office/word/2023/wordml/word16du" xmlns:w16sdtdh="http://schemas.microsoft.com/office/word/2020/wordml/sdtdatahash" xmlns:w16se="http://schemas.microsoft.com/office/word/2015/wordml/symex" mc:Ignorable="w14 w15 w16se w16cid w16 w16cex w16sdtdh w16du">
   <w:docDefaults>
     <w:rPrDefault>
       <w:rPr>

</xml_diff>